<commit_message>
implementação de autenticação - 1053
</commit_message>
<xml_diff>
--- a/suporte/material de trabalho.docx
+++ b/suporte/material de trabalho.docx
@@ -10,7 +10,31 @@
     <w:p/>
     <w:p>
       <w:r>
-        <w:t>Com base nos arquivos fornecidos (frontend, backend e controllers), por favor:</w:t>
+        <w:t>Com base nos arquivos fornecidos (</w:t>
+      </w:r>
+      <w:proofErr w:type="spellStart"/>
+      <w:r>
+        <w:t>frontend</w:t>
+      </w:r>
+      <w:proofErr w:type="spellEnd"/>
+      <w:r>
+        <w:t xml:space="preserve">, </w:t>
+      </w:r>
+      <w:proofErr w:type="spellStart"/>
+      <w:r>
+        <w:t>backend</w:t>
+      </w:r>
+      <w:proofErr w:type="spellEnd"/>
+      <w:r>
+        <w:t xml:space="preserve"> e </w:t>
+      </w:r>
+      <w:proofErr w:type="spellStart"/>
+      <w:r>
+        <w:t>controllers</w:t>
+      </w:r>
+      <w:proofErr w:type="spellEnd"/>
+      <w:r>
+        <w:t>), por favor:</w:t>
       </w:r>
     </w:p>
     <w:p/>
@@ -26,13 +50,34 @@
     </w:p>
     <w:p>
       <w:r>
-        <w:t xml:space="preserve">   - Novos campos/componentes no frontend (HTML/CSS/JS)</w:t>
-      </w:r>
-    </w:p>
-    <w:p>
-      <w:r>
-        <w:t xml:space="preserve">   - Modificações nos controllers existentes ou necessidade de novos controllers</w:t>
-      </w:r>
+        <w:t xml:space="preserve">   - Novos campos/componentes no </w:t>
+      </w:r>
+      <w:proofErr w:type="spellStart"/>
+      <w:r>
+        <w:t>frontend</w:t>
+      </w:r>
+      <w:proofErr w:type="spellEnd"/>
+      <w:r>
+        <w:t xml:space="preserve"> (HTML/CSS/JS)</w:t>
+      </w:r>
+    </w:p>
+    <w:p>
+      <w:r>
+        <w:t xml:space="preserve">   - Modificações nos </w:t>
+      </w:r>
+      <w:proofErr w:type="spellStart"/>
+      <w:r>
+        <w:t>controllers</w:t>
+      </w:r>
+      <w:proofErr w:type="spellEnd"/>
+      <w:r>
+        <w:t xml:space="preserve"> existentes ou necessidade de novos </w:t>
+      </w:r>
+      <w:proofErr w:type="spellStart"/>
+      <w:r>
+        <w:t>controllers</w:t>
+      </w:r>
+      <w:proofErr w:type="spellEnd"/>
     </w:p>
     <w:p>
       <w:r>
@@ -77,12 +122,44 @@
     </w:p>
     <w:p>
       <w:r>
-        <w:t>- JavaScript frontend para manipulação de formulários e chamadas API</w:t>
-      </w:r>
-    </w:p>
-    <w:p>
-      <w:r>
-        <w:t>- Backend Node.js com controllers para formulários, fornecedores e projetos</w:t>
+        <w:t xml:space="preserve">- </w:t>
+      </w:r>
+      <w:proofErr w:type="spellStart"/>
+      <w:r>
+        <w:t>JavaScript</w:t>
+      </w:r>
+      <w:proofErr w:type="spellEnd"/>
+      <w:r>
+        <w:t xml:space="preserve"> </w:t>
+      </w:r>
+      <w:proofErr w:type="spellStart"/>
+      <w:r>
+        <w:t>frontend</w:t>
+      </w:r>
+      <w:proofErr w:type="spellEnd"/>
+      <w:r>
+        <w:t xml:space="preserve"> para manipulação de formulários e chamadas API</w:t>
+      </w:r>
+    </w:p>
+    <w:p>
+      <w:r>
+        <w:t xml:space="preserve">- </w:t>
+      </w:r>
+      <w:proofErr w:type="spellStart"/>
+      <w:r>
+        <w:t>Backend</w:t>
+      </w:r>
+      <w:proofErr w:type="spellEnd"/>
+      <w:r>
+        <w:t xml:space="preserve"> Node.js com </w:t>
+      </w:r>
+      <w:proofErr w:type="spellStart"/>
+      <w:r>
+        <w:t>controllers</w:t>
+      </w:r>
+      <w:proofErr w:type="spellEnd"/>
+      <w:r>
+        <w:t xml:space="preserve"> para formulários, fornecedores e projetos</w:t>
       </w:r>
     </w:p>
     <w:p>
@@ -104,19 +181,47 @@
       </w:pPr>
     </w:p>
     <w:p>
-      <w:r>
-        <w:t>git add .</w:t>
-      </w:r>
-    </w:p>
-    <w:p>
-      <w:r>
-        <w:t xml:space="preserve">git commit -m </w:t>
+      <w:proofErr w:type="spellStart"/>
+      <w:r>
+        <w:t>git</w:t>
+      </w:r>
+      <w:proofErr w:type="spellEnd"/>
+      <w:r>
+        <w:t xml:space="preserve"> </w:t>
+      </w:r>
+      <w:proofErr w:type="spellStart"/>
+      <w:proofErr w:type="gramStart"/>
+      <w:r>
+        <w:t>add</w:t>
+      </w:r>
+      <w:proofErr w:type="spellEnd"/>
+      <w:r>
+        <w:t xml:space="preserve"> .</w:t>
+      </w:r>
+      <w:proofErr w:type="gramEnd"/>
+    </w:p>
+    <w:p>
+      <w:proofErr w:type="spellStart"/>
+      <w:r>
+        <w:t>git</w:t>
+      </w:r>
+      <w:proofErr w:type="spellEnd"/>
+      <w:r>
+        <w:t xml:space="preserve"> </w:t>
+      </w:r>
+      <w:proofErr w:type="spellStart"/>
+      <w:r>
+        <w:t>commit</w:t>
+      </w:r>
+      <w:proofErr w:type="spellEnd"/>
+      <w:r>
+        <w:t xml:space="preserve"> -m </w:t>
       </w:r>
       <w:r>
         <w:t>"</w:t>
       </w:r>
       <w:r>
-        <w:t>ALTERAÇÃO DO DB.JS ESTAVA NAME AO INVES DE DATABASE</w:t>
+        <w:t>implementação de autenticação</w:t>
       </w:r>
       <w:r>
         <w:t>"</w:t>
@@ -127,16 +232,20 @@
         <w:pBdr>
           <w:bottom w:val="single" w:sz="6" w:space="1" w:color="auto"/>
         </w:pBdr>
-        <w:rPr>
-          <w:lang w:val="en-US"/>
-        </w:rPr>
-      </w:pPr>
-      <w:r>
-        <w:rPr>
-          <w:lang w:val="en-US"/>
-        </w:rPr>
-        <w:t>git push</w:t>
-      </w:r>
+      </w:pPr>
+      <w:proofErr w:type="spellStart"/>
+      <w:r>
+        <w:t>git</w:t>
+      </w:r>
+      <w:proofErr w:type="spellEnd"/>
+      <w:r>
+        <w:t xml:space="preserve"> </w:t>
+      </w:r>
+      <w:proofErr w:type="spellStart"/>
+      <w:r>
+        <w:t>push</w:t>
+      </w:r>
+      <w:proofErr w:type="spellEnd"/>
     </w:p>
     <w:p>
       <w:r>
@@ -164,8 +273,21 @@
           <w:numId w:val="1"/>
         </w:numPr>
       </w:pPr>
-      <w:r>
-        <w:t>Frontend: HTML, CSS e JavaScript (arquivos index.html e script.js)</w:t>
+      <w:proofErr w:type="spellStart"/>
+      <w:r>
+        <w:t>Frontend</w:t>
+      </w:r>
+      <w:proofErr w:type="spellEnd"/>
+      <w:r>
+        <w:t xml:space="preserve">: HTML, CSS e </w:t>
+      </w:r>
+      <w:proofErr w:type="spellStart"/>
+      <w:r>
+        <w:t>JavaScript</w:t>
+      </w:r>
+      <w:proofErr w:type="spellEnd"/>
+      <w:r>
+        <w:t xml:space="preserve"> (arquivos index.html e script.js)</w:t>
       </w:r>
     </w:p>
     <w:p>
@@ -175,8 +297,21 @@
           <w:numId w:val="1"/>
         </w:numPr>
       </w:pPr>
-      <w:r>
-        <w:t>Backend: Node.js com controllers (formularioController.js, fornecedoresController.js, projetosController.js)</w:t>
+      <w:proofErr w:type="spellStart"/>
+      <w:r>
+        <w:t>Backend</w:t>
+      </w:r>
+      <w:proofErr w:type="spellEnd"/>
+      <w:r>
+        <w:t xml:space="preserve">: Node.js com </w:t>
+      </w:r>
+      <w:proofErr w:type="spellStart"/>
+      <w:r>
+        <w:t>controllers</w:t>
+      </w:r>
+      <w:proofErr w:type="spellEnd"/>
+      <w:r>
+        <w:t xml:space="preserve"> (formularioController.js, fornecedoresController.js, projetosController.js)</w:t>
       </w:r>
     </w:p>
     <w:p>
@@ -198,7 +333,31 @@
         </w:numPr>
       </w:pPr>
       <w:r>
-        <w:t>Infraestrutura: Hospedado na Vercel (frontend) e Railway (backend/banco de dados)</w:t>
+        <w:t xml:space="preserve">Infraestrutura: Hospedado na </w:t>
+      </w:r>
+      <w:proofErr w:type="spellStart"/>
+      <w:r>
+        <w:t>Vercel</w:t>
+      </w:r>
+      <w:proofErr w:type="spellEnd"/>
+      <w:r>
+        <w:t xml:space="preserve"> (</w:t>
+      </w:r>
+      <w:proofErr w:type="spellStart"/>
+      <w:r>
+        <w:t>frontend</w:t>
+      </w:r>
+      <w:proofErr w:type="spellEnd"/>
+      <w:r>
+        <w:t>) e Railway (</w:t>
+      </w:r>
+      <w:proofErr w:type="spellStart"/>
+      <w:r>
+        <w:t>backend</w:t>
+      </w:r>
+      <w:proofErr w:type="spellEnd"/>
+      <w:r>
+        <w:t>/banco de dados)</w:t>
       </w:r>
     </w:p>
     <w:p>
@@ -272,8 +431,13 @@
           <w:numId w:val="3"/>
         </w:numPr>
       </w:pPr>
-      <w:r>
-        <w:t>Frontend simples com navegação entre formulários</w:t>
+      <w:proofErr w:type="spellStart"/>
+      <w:r>
+        <w:t>Frontend</w:t>
+      </w:r>
+      <w:proofErr w:type="spellEnd"/>
+      <w:r>
+        <w:t xml:space="preserve"> simples com navegação entre formulários</w:t>
       </w:r>
     </w:p>
     <w:p>
@@ -284,8 +448,21 @@
         </w:numPr>
       </w:pPr>
       <w:r>
-        <w:t>API RESTful no backend</w:t>
-      </w:r>
+        <w:t xml:space="preserve">API </w:t>
+      </w:r>
+      <w:proofErr w:type="spellStart"/>
+      <w:r>
+        <w:t>RESTful</w:t>
+      </w:r>
+      <w:proofErr w:type="spellEnd"/>
+      <w:r>
+        <w:t xml:space="preserve"> no </w:t>
+      </w:r>
+      <w:proofErr w:type="spellStart"/>
+      <w:r>
+        <w:t>backend</w:t>
+      </w:r>
+      <w:proofErr w:type="spellEnd"/>
     </w:p>
     <w:p>
       <w:pPr>
@@ -306,7 +483,31 @@
         </w:numPr>
       </w:pPr>
       <w:r>
-        <w:t>Comunicação entre frontend e backend via fetch API</w:t>
+        <w:t xml:space="preserve">Comunicação entre </w:t>
+      </w:r>
+      <w:proofErr w:type="spellStart"/>
+      <w:r>
+        <w:t>frontend</w:t>
+      </w:r>
+      <w:proofErr w:type="spellEnd"/>
+      <w:r>
+        <w:t xml:space="preserve"> e </w:t>
+      </w:r>
+      <w:proofErr w:type="spellStart"/>
+      <w:r>
+        <w:t>backend</w:t>
+      </w:r>
+      <w:proofErr w:type="spellEnd"/>
+      <w:r>
+        <w:t xml:space="preserve"> via </w:t>
+      </w:r>
+      <w:proofErr w:type="spellStart"/>
+      <w:r>
+        <w:t>fetch</w:t>
+      </w:r>
+      <w:proofErr w:type="spellEnd"/>
+      <w:r>
+        <w:t xml:space="preserve"> API</w:t>
       </w:r>
     </w:p>
     <w:p>
@@ -336,7 +537,21 @@
         <w:rPr>
           <w:lang w:val="en-US"/>
         </w:rPr>
-        <w:t>: HTML5, CSS3, JavaScript puro (sem frameworks)</w:t>
+        <w:t>: HTML5, CSS3, JavaScript puro (</w:t>
+      </w:r>
+      <w:proofErr w:type="spellStart"/>
+      <w:r>
+        <w:rPr>
+          <w:lang w:val="en-US"/>
+        </w:rPr>
+        <w:t>sem</w:t>
+      </w:r>
+      <w:proofErr w:type="spellEnd"/>
+      <w:r>
+        <w:rPr>
+          <w:lang w:val="en-US"/>
+        </w:rPr>
+        <w:t xml:space="preserve"> frameworks)</w:t>
       </w:r>
     </w:p>
     <w:p>
@@ -346,6 +561,7 @@
           <w:numId w:val="4"/>
         </w:numPr>
       </w:pPr>
+      <w:proofErr w:type="spellStart"/>
       <w:r>
         <w:rPr>
           <w:b/>
@@ -353,6 +569,7 @@
         </w:rPr>
         <w:t>Backend</w:t>
       </w:r>
+      <w:proofErr w:type="spellEnd"/>
       <w:r>
         <w:t>: Node.js com módulos nativos</w:t>
       </w:r>
@@ -385,6 +602,7 @@
           <w:lang w:val="en-US"/>
         </w:rPr>
       </w:pPr>
+      <w:proofErr w:type="spellStart"/>
       <w:r>
         <w:rPr>
           <w:b/>
@@ -393,11 +611,26 @@
         </w:rPr>
         <w:t>Hospedagem</w:t>
       </w:r>
+      <w:proofErr w:type="spellEnd"/>
       <w:r>
         <w:rPr>
           <w:lang w:val="en-US"/>
         </w:rPr>
-        <w:t>: Vercel (frontend), Railway (backend + MySQL)</w:t>
+        <w:t xml:space="preserve">: </w:t>
+      </w:r>
+      <w:proofErr w:type="spellStart"/>
+      <w:r>
+        <w:rPr>
+          <w:lang w:val="en-US"/>
+        </w:rPr>
+        <w:t>Vercel</w:t>
+      </w:r>
+      <w:proofErr w:type="spellEnd"/>
+      <w:r>
+        <w:rPr>
+          <w:lang w:val="en-US"/>
+        </w:rPr>
+        <w:t xml:space="preserve"> (frontend), Railway (backend + MySQL)</w:t>
       </w:r>
     </w:p>
     <w:p>
@@ -418,8 +651,13 @@
         <w:t>Gerenciamento de Uploads</w:t>
       </w:r>
       <w:r>
-        <w:t>: Multer</w:t>
-      </w:r>
+        <w:t xml:space="preserve">: </w:t>
+      </w:r>
+      <w:proofErr w:type="spellStart"/>
+      <w:r>
+        <w:t>Multer</w:t>
+      </w:r>
+      <w:proofErr w:type="spellEnd"/>
     </w:p>
     <w:p>
       <w:r>
@@ -437,7 +675,23 @@
           <w:b/>
           <w:bCs/>
         </w:rPr>
-        <w:t>1. Frontend (HTML/CSS/JS):</w:t>
+        <w:t xml:space="preserve">1. </w:t>
+      </w:r>
+      <w:proofErr w:type="spellStart"/>
+      <w:r>
+        <w:rPr>
+          <w:b/>
+          <w:bCs/>
+        </w:rPr>
+        <w:t>Frontend</w:t>
+      </w:r>
+      <w:proofErr w:type="spellEnd"/>
+      <w:r>
+        <w:rPr>
+          <w:b/>
+          <w:bCs/>
+        </w:rPr>
+        <w:t xml:space="preserve"> (HTML/CSS/JS):</w:t>
       </w:r>
     </w:p>
     <w:p>
@@ -471,7 +725,15 @@
         </w:numPr>
       </w:pPr>
       <w:r>
-        <w:t>style.css (se existir) → Estilos específicos (como não está anexado, seu CSS está inline no HTML).</w:t>
+        <w:t xml:space="preserve">style.css (se existir) → Estilos específicos (como não está anexado, seu CSS está </w:t>
+      </w:r>
+      <w:proofErr w:type="spellStart"/>
+      <w:r>
+        <w:t>inline</w:t>
+      </w:r>
+      <w:proofErr w:type="spellEnd"/>
+      <w:r>
+        <w:t xml:space="preserve"> no HTML).</w:t>
       </w:r>
     </w:p>
     <w:p>
@@ -480,7 +742,23 @@
           <w:b/>
           <w:bCs/>
         </w:rPr>
-        <w:t>2. Backend (Node.js):</w:t>
+        <w:t xml:space="preserve">2. </w:t>
+      </w:r>
+      <w:proofErr w:type="spellStart"/>
+      <w:r>
+        <w:rPr>
+          <w:b/>
+          <w:bCs/>
+        </w:rPr>
+        <w:t>Backend</w:t>
+      </w:r>
+      <w:proofErr w:type="spellEnd"/>
+      <w:r>
+        <w:rPr>
+          <w:b/>
+          <w:bCs/>
+        </w:rPr>
+        <w:t xml:space="preserve"> (Node.js):</w:t>
       </w:r>
     </w:p>
     <w:p>
@@ -570,8 +848,15 @@
           <w:numId w:val="8"/>
         </w:numPr>
       </w:pPr>
-      <w:r>
-        <w:t>package.json → Lista de dependências e scripts do projeto.</w:t>
+      <w:proofErr w:type="spellStart"/>
+      <w:proofErr w:type="gramStart"/>
+      <w:r>
+        <w:t>package.json</w:t>
+      </w:r>
+      <w:proofErr w:type="spellEnd"/>
+      <w:proofErr w:type="gramEnd"/>
+      <w:r>
+        <w:t> → Lista de dependências e scripts do projeto.</w:t>
       </w:r>
     </w:p>
     <w:p>
@@ -582,7 +867,15 @@
         </w:numPr>
       </w:pPr>
       <w:r>
-        <w:t>Configurações do banco de dados (ex: database.js).</w:t>
+        <w:t>Configurações do banco de dados (</w:t>
+      </w:r>
+      <w:proofErr w:type="spellStart"/>
+      <w:r>
+        <w:t>ex</w:t>
+      </w:r>
+      <w:proofErr w:type="spellEnd"/>
+      <w:r>
+        <w:t>: database.js).</w:t>
       </w:r>
     </w:p>
     <w:p>
@@ -602,7 +895,23 @@
         </w:numPr>
       </w:pPr>
       <w:r>
-        <w:t>Scripts SQL ou diagramas das tabelas (ex: schema.sql).</w:t>
+        <w:t>Scripts SQL ou diagramas das tabelas (</w:t>
+      </w:r>
+      <w:proofErr w:type="spellStart"/>
+      <w:r>
+        <w:t>ex</w:t>
+      </w:r>
+      <w:proofErr w:type="spellEnd"/>
+      <w:r>
+        <w:t>: </w:t>
+      </w:r>
+      <w:proofErr w:type="spellStart"/>
+      <w:r>
+        <w:t>schema.sql</w:t>
+      </w:r>
+      <w:proofErr w:type="spellEnd"/>
+      <w:r>
+        <w:t>).</w:t>
       </w:r>
     </w:p>
     <w:p/>
@@ -2557,6 +2866,7 @@
   <w:style w:type="character" w:default="1" w:styleId="Fontepargpadro">
     <w:name w:val="Default Paragraph Font"/>
     <w:uiPriority w:val="1"/>
+    <w:semiHidden/>
     <w:unhideWhenUsed/>
   </w:style>
   <w:style w:type="table" w:default="1" w:styleId="Tabelanormal">

</xml_diff>

<commit_message>
autentic funcionando – acertando cadastramentos
</commit_message>
<xml_diff>
--- a/suporte/material de trabalho.docx
+++ b/suporte/material de trabalho.docx
@@ -10,157 +10,114 @@
     <w:p/>
     <w:p>
       <w:r>
-        <w:t>Com base nos arquivos fornecidos (</w:t>
+        <w:t>Com base nos arquivos fornecidos (frontend, backend e controllers), por favor:</w:t>
+      </w:r>
+    </w:p>
+    <w:p/>
+    <w:p>
+      <w:r>
+        <w:t>1. Analise detalhadamente todos os componentes do sistema que precisarão ser modificados</w:t>
+      </w:r>
+    </w:p>
+    <w:p>
+      <w:r>
+        <w:t>2. Descreva as alterações necessárias em cada arquivo, incluindo:</w:t>
+      </w:r>
+    </w:p>
+    <w:p>
+      <w:r>
+        <w:t xml:space="preserve">   - Novos campos/componentes no frontend (HTML/CSS/JS)</w:t>
+      </w:r>
+    </w:p>
+    <w:p>
+      <w:r>
+        <w:t xml:space="preserve">   - Modificações nos controllers existentes ou necessidade de novos controllers</w:t>
+      </w:r>
+    </w:p>
+    <w:p>
+      <w:r>
+        <w:t xml:space="preserve">   - Alterações no modelo de dados (se aplicável)</w:t>
+      </w:r>
+    </w:p>
+    <w:p>
+      <w:r>
+        <w:t xml:space="preserve">   - Impacto na API existente</w:t>
+      </w:r>
+    </w:p>
+    <w:p>
+      <w:r>
+        <w:t xml:space="preserve">   -Apontamento de necessidade de bibliotecas ou arquivos a confirmar se já instalados no pacote.</w:t>
+      </w:r>
+    </w:p>
+    <w:p>
+      <w:r>
+        <w:t>3. Forneça exemplos de código para as principais mudanças</w:t>
+      </w:r>
+      <w:r>
+        <w:t xml:space="preserve">, não apenas mostrando mas informando detalhadamente onde incluir a </w:t>
       </w:r>
       <w:proofErr w:type="spellStart"/>
       <w:r>
-        <w:t>frontend</w:t>
+        <w:t>string</w:t>
       </w:r>
       <w:proofErr w:type="spellEnd"/>
       <w:r>
-        <w:t xml:space="preserve">, </w:t>
+        <w:t xml:space="preserve"> bem como o nome do arquivo a ser alterado.</w:t>
+      </w:r>
+    </w:p>
+    <w:p>
+      <w:r>
+        <w:t>4. Discuta quaisquer considerações de desempenho ou segurança relevantes</w:t>
+      </w:r>
+    </w:p>
+    <w:p>
+      <w:r>
+        <w:t>5. Sugira uma ordem de implementação recomendada</w:t>
+      </w:r>
+    </w:p>
+    <w:p>
+      <w:r>
+        <w:t>6. Identifique possíveis desafios e como mitigá-los</w:t>
+      </w:r>
+    </w:p>
+    <w:p/>
+    <w:p>
+      <w:r>
+        <w:t>O sistema atual consiste em:</w:t>
+      </w:r>
+    </w:p>
+    <w:p>
+      <w:r>
+        <w:t>- Páginas HTML com formulários interconectados</w:t>
+      </w:r>
+    </w:p>
+    <w:p>
+      <w:r>
+        <w:t>- JavaScript frontend para manipulação de formulários e chamadas API</w:t>
+      </w:r>
+    </w:p>
+    <w:p>
+      <w:r>
+        <w:t>- Backend Node.js com controllers para formulários, fornecedores e projetos</w:t>
+      </w:r>
+    </w:p>
+    <w:p>
+      <w:r>
+        <w:t xml:space="preserve">- </w:t>
       </w:r>
       <w:proofErr w:type="spellStart"/>
       <w:r>
-        <w:t>backend</w:t>
+        <w:t>Frontend</w:t>
       </w:r>
       <w:proofErr w:type="spellEnd"/>
       <w:r>
-        <w:t xml:space="preserve"> e </w:t>
+        <w:t xml:space="preserve"> hospedado no </w:t>
       </w:r>
       <w:proofErr w:type="spellStart"/>
       <w:r>
-        <w:t>controllers</w:t>
+        <w:t>Vercel</w:t>
       </w:r>
       <w:proofErr w:type="spellEnd"/>
-      <w:r>
-        <w:t>), por favor:</w:t>
-      </w:r>
-    </w:p>
-    <w:p/>
-    <w:p>
-      <w:r>
-        <w:t>1. Analise detalhadamente todos os componentes do sistema que precisarão ser modificados</w:t>
-      </w:r>
-    </w:p>
-    <w:p>
-      <w:r>
-        <w:t>2. Descreva as alterações necessárias em cada arquivo, incluindo:</w:t>
-      </w:r>
-    </w:p>
-    <w:p>
-      <w:r>
-        <w:t xml:space="preserve">   - Novos campos/componentes no </w:t>
-      </w:r>
-      <w:proofErr w:type="spellStart"/>
-      <w:r>
-        <w:t>frontend</w:t>
-      </w:r>
-      <w:proofErr w:type="spellEnd"/>
-      <w:r>
-        <w:t xml:space="preserve"> (HTML/CSS/JS)</w:t>
-      </w:r>
-    </w:p>
-    <w:p>
-      <w:r>
-        <w:t xml:space="preserve">   - Modificações nos </w:t>
-      </w:r>
-      <w:proofErr w:type="spellStart"/>
-      <w:r>
-        <w:t>controllers</w:t>
-      </w:r>
-      <w:proofErr w:type="spellEnd"/>
-      <w:r>
-        <w:t xml:space="preserve"> existentes ou necessidade de novos </w:t>
-      </w:r>
-      <w:proofErr w:type="spellStart"/>
-      <w:r>
-        <w:t>controllers</w:t>
-      </w:r>
-      <w:proofErr w:type="spellEnd"/>
-    </w:p>
-    <w:p>
-      <w:r>
-        <w:t xml:space="preserve">   - Alterações no modelo de dados (se aplicável)</w:t>
-      </w:r>
-    </w:p>
-    <w:p>
-      <w:r>
-        <w:t xml:space="preserve">   - Impacto na API existente</w:t>
-      </w:r>
-    </w:p>
-    <w:p>
-      <w:r>
-        <w:t>3. Forneça exemplos de código para as principais mudanças</w:t>
-      </w:r>
-    </w:p>
-    <w:p>
-      <w:r>
-        <w:t>4. Discuta quaisquer considerações de desempenho ou segurança relevantes</w:t>
-      </w:r>
-    </w:p>
-    <w:p>
-      <w:r>
-        <w:t>5. Sugira uma ordem de implementação recomendada</w:t>
-      </w:r>
-    </w:p>
-    <w:p>
-      <w:r>
-        <w:t>6. Identifique possíveis desafios e como mitigá-los</w:t>
-      </w:r>
-    </w:p>
-    <w:p/>
-    <w:p>
-      <w:r>
-        <w:t>O sistema atual consiste em:</w:t>
-      </w:r>
-    </w:p>
-    <w:p>
-      <w:r>
-        <w:t>- Páginas HTML com formulários interconectados</w:t>
-      </w:r>
-    </w:p>
-    <w:p>
-      <w:r>
-        <w:t xml:space="preserve">- </w:t>
-      </w:r>
-      <w:proofErr w:type="spellStart"/>
-      <w:r>
-        <w:t>JavaScript</w:t>
-      </w:r>
-      <w:proofErr w:type="spellEnd"/>
-      <w:r>
-        <w:t xml:space="preserve"> </w:t>
-      </w:r>
-      <w:proofErr w:type="spellStart"/>
-      <w:r>
-        <w:t>frontend</w:t>
-      </w:r>
-      <w:proofErr w:type="spellEnd"/>
-      <w:r>
-        <w:t xml:space="preserve"> para manipulação de formulários e chamadas API</w:t>
-      </w:r>
-    </w:p>
-    <w:p>
-      <w:r>
-        <w:t xml:space="preserve">- </w:t>
-      </w:r>
-      <w:proofErr w:type="spellStart"/>
-      <w:r>
-        <w:t>Backend</w:t>
-      </w:r>
-      <w:proofErr w:type="spellEnd"/>
-      <w:r>
-        <w:t xml:space="preserve"> Node.js com </w:t>
-      </w:r>
-      <w:proofErr w:type="spellStart"/>
-      <w:r>
-        <w:t>controllers</w:t>
-      </w:r>
-      <w:proofErr w:type="spellEnd"/>
-      <w:r>
-        <w:t xml:space="preserve"> para formulários, fornecedores e projetos</w:t>
-      </w:r>
     </w:p>
     <w:p>
       <w:r>
@@ -181,47 +138,31 @@
       </w:pPr>
     </w:p>
     <w:p>
-      <w:proofErr w:type="spellStart"/>
-      <w:r>
-        <w:t>git</w:t>
-      </w:r>
-      <w:proofErr w:type="spellEnd"/>
+      <w:r>
+        <w:t>git add .</w:t>
+      </w:r>
+    </w:p>
+    <w:p>
+      <w:r>
+        <w:t xml:space="preserve">git commit -m </w:t>
+      </w:r>
+      <w:r>
+        <w:t>"</w:t>
+      </w:r>
+      <w:r>
+        <w:t>implementação de autenticação</w:t>
+      </w:r>
       <w:r>
         <w:t xml:space="preserve"> </w:t>
       </w:r>
-      <w:proofErr w:type="spellStart"/>
-      <w:proofErr w:type="gramStart"/>
-      <w:r>
-        <w:t>add</w:t>
-      </w:r>
-      <w:proofErr w:type="spellEnd"/>
-      <w:r>
-        <w:t xml:space="preserve"> .</w:t>
-      </w:r>
-      <w:proofErr w:type="gramEnd"/>
-    </w:p>
-    <w:p>
-      <w:proofErr w:type="spellStart"/>
-      <w:r>
-        <w:t>git</w:t>
-      </w:r>
-      <w:proofErr w:type="spellEnd"/>
-      <w:r>
-        <w:t xml:space="preserve"> </w:t>
-      </w:r>
-      <w:proofErr w:type="spellStart"/>
-      <w:r>
-        <w:t>commit</w:t>
-      </w:r>
-      <w:proofErr w:type="spellEnd"/>
-      <w:r>
-        <w:t xml:space="preserve"> -m </w:t>
-      </w:r>
-      <w:r>
-        <w:t>"</w:t>
-      </w:r>
-      <w:r>
-        <w:t>implementação de autenticação</w:t>
+      <w:r>
+        <w:t>–</w:t>
+      </w:r>
+      <w:r>
+        <w:t xml:space="preserve"> 11</w:t>
+      </w:r>
+      <w:r>
+        <w:t>40</w:t>
       </w:r>
       <w:r>
         <w:t>"</w:t>
@@ -233,26 +174,15 @@
           <w:bottom w:val="single" w:sz="6" w:space="1" w:color="auto"/>
         </w:pBdr>
       </w:pPr>
-      <w:proofErr w:type="spellStart"/>
-      <w:r>
-        <w:t>git</w:t>
-      </w:r>
-      <w:proofErr w:type="spellEnd"/>
-      <w:r>
-        <w:t xml:space="preserve"> </w:t>
-      </w:r>
-      <w:proofErr w:type="spellStart"/>
-      <w:r>
-        <w:t>push</w:t>
-      </w:r>
-      <w:proofErr w:type="spellEnd"/>
+      <w:r>
+        <w:t>git push</w:t>
+      </w:r>
     </w:p>
     <w:p>
       <w:r>
         <w:rPr>
           <w:highlight w:val="yellow"/>
         </w:rPr>
-        <w:lastRenderedPageBreak/>
         <w:t>Contexto para o Projeto de Solicitação de Ajustes</w:t>
       </w:r>
     </w:p>
@@ -273,21 +203,8 @@
           <w:numId w:val="1"/>
         </w:numPr>
       </w:pPr>
-      <w:proofErr w:type="spellStart"/>
-      <w:r>
-        <w:t>Frontend</w:t>
-      </w:r>
-      <w:proofErr w:type="spellEnd"/>
-      <w:r>
-        <w:t xml:space="preserve">: HTML, CSS e </w:t>
-      </w:r>
-      <w:proofErr w:type="spellStart"/>
-      <w:r>
-        <w:t>JavaScript</w:t>
-      </w:r>
-      <w:proofErr w:type="spellEnd"/>
-      <w:r>
-        <w:t xml:space="preserve"> (arquivos index.html e script.js)</w:t>
+      <w:r>
+        <w:t>Frontend: HTML, CSS e JavaScript (arquivos index.html e script.js)</w:t>
       </w:r>
     </w:p>
     <w:p>
@@ -297,21 +214,8 @@
           <w:numId w:val="1"/>
         </w:numPr>
       </w:pPr>
-      <w:proofErr w:type="spellStart"/>
-      <w:r>
-        <w:t>Backend</w:t>
-      </w:r>
-      <w:proofErr w:type="spellEnd"/>
-      <w:r>
-        <w:t xml:space="preserve">: Node.js com </w:t>
-      </w:r>
-      <w:proofErr w:type="spellStart"/>
-      <w:r>
-        <w:t>controllers</w:t>
-      </w:r>
-      <w:proofErr w:type="spellEnd"/>
-      <w:r>
-        <w:t xml:space="preserve"> (formularioController.js, fornecedoresController.js, projetosController.js)</w:t>
+      <w:r>
+        <w:t>Backend: Node.js com controllers (formularioController.js, fornecedoresController.js, projetosController.js)</w:t>
       </w:r>
     </w:p>
     <w:p>
@@ -333,31 +237,7 @@
         </w:numPr>
       </w:pPr>
       <w:r>
-        <w:t xml:space="preserve">Infraestrutura: Hospedado na </w:t>
-      </w:r>
-      <w:proofErr w:type="spellStart"/>
-      <w:r>
-        <w:t>Vercel</w:t>
-      </w:r>
-      <w:proofErr w:type="spellEnd"/>
-      <w:r>
-        <w:t xml:space="preserve"> (</w:t>
-      </w:r>
-      <w:proofErr w:type="spellStart"/>
-      <w:r>
-        <w:t>frontend</w:t>
-      </w:r>
-      <w:proofErr w:type="spellEnd"/>
-      <w:r>
-        <w:t>) e Railway (</w:t>
-      </w:r>
-      <w:proofErr w:type="spellStart"/>
-      <w:r>
-        <w:t>backend</w:t>
-      </w:r>
-      <w:proofErr w:type="spellEnd"/>
-      <w:r>
-        <w:t>/banco de dados)</w:t>
+        <w:t>Infraestrutura: Hospedado na Vercel (frontend) e Railway (backend/banco de dados)</w:t>
       </w:r>
     </w:p>
     <w:p>
@@ -431,13 +311,8 @@
           <w:numId w:val="3"/>
         </w:numPr>
       </w:pPr>
-      <w:proofErr w:type="spellStart"/>
-      <w:r>
-        <w:t>Frontend</w:t>
-      </w:r>
-      <w:proofErr w:type="spellEnd"/>
-      <w:r>
-        <w:t xml:space="preserve"> simples com navegação entre formulários</w:t>
+      <w:r>
+        <w:t>Frontend simples com navegação entre formulários</w:t>
       </w:r>
     </w:p>
     <w:p>
@@ -448,21 +323,8 @@
         </w:numPr>
       </w:pPr>
       <w:r>
-        <w:t xml:space="preserve">API </w:t>
-      </w:r>
-      <w:proofErr w:type="spellStart"/>
-      <w:r>
-        <w:t>RESTful</w:t>
-      </w:r>
-      <w:proofErr w:type="spellEnd"/>
-      <w:r>
-        <w:t xml:space="preserve"> no </w:t>
-      </w:r>
-      <w:proofErr w:type="spellStart"/>
-      <w:r>
-        <w:t>backend</w:t>
-      </w:r>
-      <w:proofErr w:type="spellEnd"/>
+        <w:t>API RESTful no backend</w:t>
+      </w:r>
     </w:p>
     <w:p>
       <w:pPr>
@@ -483,31 +345,7 @@
         </w:numPr>
       </w:pPr>
       <w:r>
-        <w:t xml:space="preserve">Comunicação entre </w:t>
-      </w:r>
-      <w:proofErr w:type="spellStart"/>
-      <w:r>
-        <w:t>frontend</w:t>
-      </w:r>
-      <w:proofErr w:type="spellEnd"/>
-      <w:r>
-        <w:t xml:space="preserve"> e </w:t>
-      </w:r>
-      <w:proofErr w:type="spellStart"/>
-      <w:r>
-        <w:t>backend</w:t>
-      </w:r>
-      <w:proofErr w:type="spellEnd"/>
-      <w:r>
-        <w:t xml:space="preserve"> via </w:t>
-      </w:r>
-      <w:proofErr w:type="spellStart"/>
-      <w:r>
-        <w:t>fetch</w:t>
-      </w:r>
-      <w:proofErr w:type="spellEnd"/>
-      <w:r>
-        <w:t xml:space="preserve"> API</w:t>
+        <w:t>Comunicação entre frontend e backend via fetch API</w:t>
       </w:r>
     </w:p>
     <w:p>
@@ -537,21 +375,7 @@
         <w:rPr>
           <w:lang w:val="en-US"/>
         </w:rPr>
-        <w:t>: HTML5, CSS3, JavaScript puro (</w:t>
-      </w:r>
-      <w:proofErr w:type="spellStart"/>
-      <w:r>
-        <w:rPr>
-          <w:lang w:val="en-US"/>
-        </w:rPr>
-        <w:t>sem</w:t>
-      </w:r>
-      <w:proofErr w:type="spellEnd"/>
-      <w:r>
-        <w:rPr>
-          <w:lang w:val="en-US"/>
-        </w:rPr>
-        <w:t xml:space="preserve"> frameworks)</w:t>
+        <w:t>: HTML5, CSS3, JavaScript puro (sem frameworks)</w:t>
       </w:r>
     </w:p>
     <w:p>
@@ -561,7 +385,6 @@
           <w:numId w:val="4"/>
         </w:numPr>
       </w:pPr>
-      <w:proofErr w:type="spellStart"/>
       <w:r>
         <w:rPr>
           <w:b/>
@@ -569,7 +392,6 @@
         </w:rPr>
         <w:t>Backend</w:t>
       </w:r>
-      <w:proofErr w:type="spellEnd"/>
       <w:r>
         <w:t>: Node.js com módulos nativos</w:t>
       </w:r>
@@ -602,35 +424,20 @@
           <w:lang w:val="en-US"/>
         </w:rPr>
       </w:pPr>
-      <w:proofErr w:type="spellStart"/>
       <w:r>
         <w:rPr>
           <w:b/>
           <w:bCs/>
           <w:lang w:val="en-US"/>
         </w:rPr>
+        <w:lastRenderedPageBreak/>
         <w:t>Hospedagem</w:t>
       </w:r>
-      <w:proofErr w:type="spellEnd"/>
       <w:r>
         <w:rPr>
           <w:lang w:val="en-US"/>
         </w:rPr>
-        <w:t xml:space="preserve">: </w:t>
-      </w:r>
-      <w:proofErr w:type="spellStart"/>
-      <w:r>
-        <w:rPr>
-          <w:lang w:val="en-US"/>
-        </w:rPr>
-        <w:t>Vercel</w:t>
-      </w:r>
-      <w:proofErr w:type="spellEnd"/>
-      <w:r>
-        <w:rPr>
-          <w:lang w:val="en-US"/>
-        </w:rPr>
-        <w:t xml:space="preserve"> (frontend), Railway (backend + MySQL)</w:t>
+        <w:t>: Vercel (frontend), Railway (backend + MySQL)</w:t>
       </w:r>
     </w:p>
     <w:p>
@@ -651,13 +458,8 @@
         <w:t>Gerenciamento de Uploads</w:t>
       </w:r>
       <w:r>
-        <w:t xml:space="preserve">: </w:t>
-      </w:r>
-      <w:proofErr w:type="spellStart"/>
-      <w:r>
-        <w:t>Multer</w:t>
-      </w:r>
-      <w:proofErr w:type="spellEnd"/>
+        <w:t>: Multer</w:t>
+      </w:r>
     </w:p>
     <w:p>
       <w:r>
@@ -675,90 +477,49 @@
           <w:b/>
           <w:bCs/>
         </w:rPr>
-        <w:t xml:space="preserve">1. </w:t>
-      </w:r>
-      <w:proofErr w:type="spellStart"/>
+        <w:t>1. Frontend (HTML/CSS/JS):</w:t>
+      </w:r>
+    </w:p>
+    <w:p>
+      <w:pPr>
+        <w:numPr>
+          <w:ilvl w:val="0"/>
+          <w:numId w:val="5"/>
+        </w:numPr>
+      </w:pPr>
+      <w:r>
+        <w:t>index.html → Estrutura principal do formulário e navegação.</w:t>
+      </w:r>
+    </w:p>
+    <w:p>
+      <w:pPr>
+        <w:numPr>
+          <w:ilvl w:val="0"/>
+          <w:numId w:val="5"/>
+        </w:numPr>
+      </w:pPr>
+      <w:r>
+        <w:t>script.js → Lógica de interação, chamadas à API e manipulação de dados.</w:t>
+      </w:r>
+    </w:p>
+    <w:p>
+      <w:pPr>
+        <w:numPr>
+          <w:ilvl w:val="0"/>
+          <w:numId w:val="5"/>
+        </w:numPr>
+      </w:pPr>
+      <w:r>
+        <w:t>style.css (se existir) → Estilos específicos (como não está anexado, seu CSS está inline no HTML).</w:t>
+      </w:r>
+    </w:p>
+    <w:p>
       <w:r>
         <w:rPr>
           <w:b/>
           <w:bCs/>
         </w:rPr>
-        <w:t>Frontend</w:t>
-      </w:r>
-      <w:proofErr w:type="spellEnd"/>
-      <w:r>
-        <w:rPr>
-          <w:b/>
-          <w:bCs/>
-        </w:rPr>
-        <w:t xml:space="preserve"> (HTML/CSS/JS):</w:t>
-      </w:r>
-    </w:p>
-    <w:p>
-      <w:pPr>
-        <w:numPr>
-          <w:ilvl w:val="0"/>
-          <w:numId w:val="5"/>
-        </w:numPr>
-      </w:pPr>
-      <w:r>
-        <w:lastRenderedPageBreak/>
-        <w:t>index.html → Estrutura principal do formulário e navegação.</w:t>
-      </w:r>
-    </w:p>
-    <w:p>
-      <w:pPr>
-        <w:numPr>
-          <w:ilvl w:val="0"/>
-          <w:numId w:val="5"/>
-        </w:numPr>
-      </w:pPr>
-      <w:r>
-        <w:t>script.js → Lógica de interação, chamadas à API e manipulação de dados.</w:t>
-      </w:r>
-    </w:p>
-    <w:p>
-      <w:pPr>
-        <w:numPr>
-          <w:ilvl w:val="0"/>
-          <w:numId w:val="5"/>
-        </w:numPr>
-      </w:pPr>
-      <w:r>
-        <w:t xml:space="preserve">style.css (se existir) → Estilos específicos (como não está anexado, seu CSS está </w:t>
-      </w:r>
-      <w:proofErr w:type="spellStart"/>
-      <w:r>
-        <w:t>inline</w:t>
-      </w:r>
-      <w:proofErr w:type="spellEnd"/>
-      <w:r>
-        <w:t xml:space="preserve"> no HTML).</w:t>
-      </w:r>
-    </w:p>
-    <w:p>
-      <w:r>
-        <w:rPr>
-          <w:b/>
-          <w:bCs/>
-        </w:rPr>
-        <w:t xml:space="preserve">2. </w:t>
-      </w:r>
-      <w:proofErr w:type="spellStart"/>
-      <w:r>
-        <w:rPr>
-          <w:b/>
-          <w:bCs/>
-        </w:rPr>
-        <w:t>Backend</w:t>
-      </w:r>
-      <w:proofErr w:type="spellEnd"/>
-      <w:r>
-        <w:rPr>
-          <w:b/>
-          <w:bCs/>
-        </w:rPr>
-        <w:t xml:space="preserve"> (Node.js):</w:t>
+        <w:t>2. Backend (Node.js):</w:t>
       </w:r>
     </w:p>
     <w:p>
@@ -848,15 +609,8 @@
           <w:numId w:val="8"/>
         </w:numPr>
       </w:pPr>
-      <w:proofErr w:type="spellStart"/>
-      <w:proofErr w:type="gramStart"/>
-      <w:r>
-        <w:t>package.json</w:t>
-      </w:r>
-      <w:proofErr w:type="spellEnd"/>
-      <w:proofErr w:type="gramEnd"/>
-      <w:r>
-        <w:t> → Lista de dependências e scripts do projeto.</w:t>
+      <w:r>
+        <w:t>package.json → Lista de dependências e scripts do projeto.</w:t>
       </w:r>
     </w:p>
     <w:p>
@@ -867,15 +621,7 @@
         </w:numPr>
       </w:pPr>
       <w:r>
-        <w:t>Configurações do banco de dados (</w:t>
-      </w:r>
-      <w:proofErr w:type="spellStart"/>
-      <w:r>
-        <w:t>ex</w:t>
-      </w:r>
-      <w:proofErr w:type="spellEnd"/>
-      <w:r>
-        <w:t>: database.js).</w:t>
+        <w:t>Configurações do banco de dados (ex: database.js).</w:t>
       </w:r>
     </w:p>
     <w:p>
@@ -895,23 +641,7 @@
         </w:numPr>
       </w:pPr>
       <w:r>
-        <w:t>Scripts SQL ou diagramas das tabelas (</w:t>
-      </w:r>
-      <w:proofErr w:type="spellStart"/>
-      <w:r>
-        <w:t>ex</w:t>
-      </w:r>
-      <w:proofErr w:type="spellEnd"/>
-      <w:r>
-        <w:t>: </w:t>
-      </w:r>
-      <w:proofErr w:type="spellStart"/>
-      <w:r>
-        <w:t>schema.sql</w:t>
-      </w:r>
-      <w:proofErr w:type="spellEnd"/>
-      <w:r>
-        <w:t>).</w:t>
+        <w:t>Scripts SQL ou diagramas das tabelas (ex: schema.sql).</w:t>
       </w:r>
     </w:p>
     <w:p/>

</xml_diff>

<commit_message>
corrigindo a atualização de combobox com nome empresas
</commit_message>
<xml_diff>
--- a/suporte/material de trabalho.docx
+++ b/suporte/material de trabalho.docx
@@ -54,7 +54,15 @@
         <w:t>3. Forneça exemplos de código para as principais mudanças</w:t>
       </w:r>
       <w:r>
-        <w:t xml:space="preserve">, não apenas mostrando mas informando detalhadamente onde incluir a </w:t>
+        <w:t xml:space="preserve">, não apenas </w:t>
+      </w:r>
+      <w:proofErr w:type="gramStart"/>
+      <w:r>
+        <w:t>mostrando</w:t>
+      </w:r>
+      <w:proofErr w:type="gramEnd"/>
+      <w:r>
+        <w:t xml:space="preserve"> mas informando detalhadamente onde incluir a </w:t>
       </w:r>
       <w:proofErr w:type="spellStart"/>
       <w:r>
@@ -139,30 +147,42 @@
     </w:p>
     <w:p>
       <w:r>
-        <w:t>git add .</w:t>
-      </w:r>
-    </w:p>
-    <w:p>
-      <w:r>
-        <w:t xml:space="preserve">git commit -m </w:t>
+        <w:t xml:space="preserve">git </w:t>
+      </w:r>
+      <w:proofErr w:type="gramStart"/>
+      <w:r>
+        <w:t>add .</w:t>
+      </w:r>
+      <w:proofErr w:type="gramEnd"/>
+    </w:p>
+    <w:p>
+      <w:proofErr w:type="spellStart"/>
+      <w:r>
+        <w:t>git</w:t>
+      </w:r>
+      <w:proofErr w:type="spellEnd"/>
+      <w:r>
+        <w:t xml:space="preserve"> </w:t>
+      </w:r>
+      <w:proofErr w:type="spellStart"/>
+      <w:r>
+        <w:t>commit</w:t>
+      </w:r>
+      <w:proofErr w:type="spellEnd"/>
+      <w:r>
+        <w:t xml:space="preserve"> -m </w:t>
       </w:r>
       <w:r>
         <w:t>"</w:t>
       </w:r>
       <w:r>
-        <w:t>implementação de autenticação</w:t>
-      </w:r>
-      <w:r>
         <w:t xml:space="preserve"> </w:t>
       </w:r>
       <w:r>
-        <w:t>–</w:t>
-      </w:r>
-      <w:r>
-        <w:t xml:space="preserve"> 11</w:t>
-      </w:r>
-      <w:r>
-        <w:t>40</w:t>
+        <w:t>Corrige exclusão com autenticação JWT</w:t>
+      </w:r>
+      <w:r>
+        <w:t xml:space="preserve"> </w:t>
       </w:r>
       <w:r>
         <w:t>"</w:t>
@@ -609,8 +629,13 @@
           <w:numId w:val="8"/>
         </w:numPr>
       </w:pPr>
-      <w:r>
-        <w:t>package.json → Lista de dependências e scripts do projeto.</w:t>
+      <w:proofErr w:type="gramStart"/>
+      <w:r>
+        <w:t>package.json</w:t>
+      </w:r>
+      <w:proofErr w:type="gramEnd"/>
+      <w:r>
+        <w:t> → Lista de dependências e scripts do projeto.</w:t>
       </w:r>
     </w:p>
     <w:p>

</xml_diff>

<commit_message>
Corrige select de empresa na edição de formulário
</commit_message>
<xml_diff>
--- a/suporte/material de trabalho.docx
+++ b/suporte/material de trabalho.docx
@@ -54,23 +54,7 @@
         <w:t>3. Forneça exemplos de código para as principais mudanças</w:t>
       </w:r>
       <w:r>
-        <w:t xml:space="preserve">, não apenas </w:t>
-      </w:r>
-      <w:proofErr w:type="gramStart"/>
-      <w:r>
-        <w:t>mostrando</w:t>
-      </w:r>
-      <w:proofErr w:type="gramEnd"/>
-      <w:r>
-        <w:t xml:space="preserve"> mas informando detalhadamente onde incluir a </w:t>
-      </w:r>
-      <w:proofErr w:type="spellStart"/>
-      <w:r>
-        <w:t>string</w:t>
-      </w:r>
-      <w:proofErr w:type="spellEnd"/>
-      <w:r>
-        <w:t xml:space="preserve"> bem como o nome do arquivo a ser alterado.</w:t>
+        <w:t>, não apenas mostrando mas informando detalhadamente onde incluir a string bem como o nome do arquivo a ser alterado.</w:t>
       </w:r>
     </w:p>
     <w:p>
@@ -111,21 +95,8 @@
     </w:p>
     <w:p>
       <w:r>
-        <w:t xml:space="preserve">- </w:t>
-      </w:r>
-      <w:proofErr w:type="spellStart"/>
-      <w:r>
-        <w:t>Frontend</w:t>
-      </w:r>
-      <w:proofErr w:type="spellEnd"/>
-      <w:r>
-        <w:t xml:space="preserve"> hospedado no </w:t>
-      </w:r>
-      <w:proofErr w:type="spellStart"/>
-      <w:r>
-        <w:t>Vercel</w:t>
-      </w:r>
-      <w:proofErr w:type="spellEnd"/>
+        <w:t>- Frontend hospedado no Vercel</w:t>
+      </w:r>
     </w:p>
     <w:p>
       <w:r>
@@ -147,45 +118,15 @@
     </w:p>
     <w:p>
       <w:r>
-        <w:t xml:space="preserve">git </w:t>
-      </w:r>
-      <w:proofErr w:type="gramStart"/>
-      <w:r>
-        <w:t>add .</w:t>
-      </w:r>
-      <w:proofErr w:type="gramEnd"/>
-    </w:p>
-    <w:p>
-      <w:proofErr w:type="spellStart"/>
-      <w:r>
-        <w:t>git</w:t>
-      </w:r>
-      <w:proofErr w:type="spellEnd"/>
-      <w:r>
-        <w:t xml:space="preserve"> </w:t>
-      </w:r>
-      <w:proofErr w:type="spellStart"/>
-      <w:r>
-        <w:t>commit</w:t>
-      </w:r>
-      <w:proofErr w:type="spellEnd"/>
-      <w:r>
-        <w:t xml:space="preserve"> -m </w:t>
-      </w:r>
-      <w:r>
-        <w:t>"</w:t>
-      </w:r>
-      <w:r>
-        <w:t xml:space="preserve"> </w:t>
-      </w:r>
-      <w:r>
-        <w:t>Corrige exclusão com autenticação JWT</w:t>
-      </w:r>
-      <w:r>
-        <w:t xml:space="preserve"> </w:t>
-      </w:r>
-      <w:r>
-        <w:t>"</w:t>
+        <w:t>git add .</w:t>
+      </w:r>
+    </w:p>
+    <w:p>
+      <w:r>
+        <w:t xml:space="preserve">git commit -m </w:t>
+      </w:r>
+      <w:r>
+        <w:t>"Corrige select de empresa na edição de formulário"</w:t>
       </w:r>
     </w:p>
     <w:p>
@@ -629,13 +570,8 @@
           <w:numId w:val="8"/>
         </w:numPr>
       </w:pPr>
-      <w:proofErr w:type="gramStart"/>
-      <w:r>
-        <w:t>package.json</w:t>
-      </w:r>
-      <w:proofErr w:type="gramEnd"/>
-      <w:r>
-        <w:t> → Lista de dependências e scripts do projeto.</w:t>
+      <w:r>
+        <w:t>package.json → Lista de dependências e scripts do projeto.</w:t>
       </w:r>
     </w:p>
     <w:p>

</xml_diff>

<commit_message>
tudo funcionando, retomamos o ajuste de aparecer o fornecedor no projeto
</commit_message>
<xml_diff>
--- a/suporte/material de trabalho.docx
+++ b/suporte/material de trabalho.docx
@@ -10,7 +10,31 @@
     <w:p/>
     <w:p>
       <w:r>
-        <w:t>Com base nos arquivos fornecidos (frontend, backend e controllers), por favor:</w:t>
+        <w:t>Com base nos arquivos fornecidos (</w:t>
+      </w:r>
+      <w:proofErr w:type="spellStart"/>
+      <w:r>
+        <w:t>frontend</w:t>
+      </w:r>
+      <w:proofErr w:type="spellEnd"/>
+      <w:r>
+        <w:t xml:space="preserve">, </w:t>
+      </w:r>
+      <w:proofErr w:type="spellStart"/>
+      <w:r>
+        <w:t>backend</w:t>
+      </w:r>
+      <w:proofErr w:type="spellEnd"/>
+      <w:r>
+        <w:t xml:space="preserve"> e </w:t>
+      </w:r>
+      <w:proofErr w:type="spellStart"/>
+      <w:r>
+        <w:t>controllers</w:t>
+      </w:r>
+      <w:proofErr w:type="spellEnd"/>
+      <w:r>
+        <w:t>), por favor:</w:t>
       </w:r>
     </w:p>
     <w:p/>
@@ -26,13 +50,34 @@
     </w:p>
     <w:p>
       <w:r>
-        <w:t xml:space="preserve">   - Novos campos/componentes no frontend (HTML/CSS/JS)</w:t>
-      </w:r>
-    </w:p>
-    <w:p>
-      <w:r>
-        <w:t xml:space="preserve">   - Modificações nos controllers existentes ou necessidade de novos controllers</w:t>
-      </w:r>
+        <w:t xml:space="preserve">   - Novos campos/componentes no </w:t>
+      </w:r>
+      <w:proofErr w:type="spellStart"/>
+      <w:r>
+        <w:t>frontend</w:t>
+      </w:r>
+      <w:proofErr w:type="spellEnd"/>
+      <w:r>
+        <w:t xml:space="preserve"> (HTML/CSS/JS)</w:t>
+      </w:r>
+    </w:p>
+    <w:p>
+      <w:r>
+        <w:t xml:space="preserve">   - Modificações nos </w:t>
+      </w:r>
+      <w:proofErr w:type="spellStart"/>
+      <w:r>
+        <w:t>controllers</w:t>
+      </w:r>
+      <w:proofErr w:type="spellEnd"/>
+      <w:r>
+        <w:t xml:space="preserve"> existentes ou necessidade de novos </w:t>
+      </w:r>
+      <w:proofErr w:type="spellStart"/>
+      <w:r>
+        <w:t>controllers</w:t>
+      </w:r>
+      <w:proofErr w:type="spellEnd"/>
     </w:p>
     <w:p>
       <w:r>
@@ -54,7 +99,23 @@
         <w:t>3. Forneça exemplos de código para as principais mudanças</w:t>
       </w:r>
       <w:r>
-        <w:t>, não apenas mostrando mas informando detalhadamente onde incluir a string bem como o nome do arquivo a ser alterado.</w:t>
+        <w:t xml:space="preserve">, não apenas </w:t>
+      </w:r>
+      <w:proofErr w:type="gramStart"/>
+      <w:r>
+        <w:t>mostrando</w:t>
+      </w:r>
+      <w:proofErr w:type="gramEnd"/>
+      <w:r>
+        <w:t xml:space="preserve"> mas informando detalhadamente onde incluir a </w:t>
+      </w:r>
+      <w:proofErr w:type="spellStart"/>
+      <w:r>
+        <w:t>string</w:t>
+      </w:r>
+      <w:proofErr w:type="spellEnd"/>
+      <w:r>
+        <w:t xml:space="preserve"> bem como o nome do arquivo a ser alterado.</w:t>
       </w:r>
     </w:p>
     <w:p>
@@ -85,18 +146,63 @@
     </w:p>
     <w:p>
       <w:r>
-        <w:t>- JavaScript frontend para manipulação de formulários e chamadas API</w:t>
-      </w:r>
-    </w:p>
-    <w:p>
-      <w:r>
-        <w:t>- Backend Node.js com controllers para formulários, fornecedores e projetos</w:t>
-      </w:r>
-    </w:p>
-    <w:p>
-      <w:r>
-        <w:t>- Frontend hospedado no Vercel</w:t>
-      </w:r>
+        <w:t xml:space="preserve">- </w:t>
+      </w:r>
+      <w:proofErr w:type="spellStart"/>
+      <w:r>
+        <w:t>JavaScript</w:t>
+      </w:r>
+      <w:proofErr w:type="spellEnd"/>
+      <w:r>
+        <w:t xml:space="preserve"> </w:t>
+      </w:r>
+      <w:proofErr w:type="spellStart"/>
+      <w:r>
+        <w:t>frontend</w:t>
+      </w:r>
+      <w:proofErr w:type="spellEnd"/>
+      <w:r>
+        <w:t xml:space="preserve"> para manipulação de formulários e chamadas API</w:t>
+      </w:r>
+    </w:p>
+    <w:p>
+      <w:r>
+        <w:t xml:space="preserve">- </w:t>
+      </w:r>
+      <w:proofErr w:type="spellStart"/>
+      <w:r>
+        <w:t>Backend</w:t>
+      </w:r>
+      <w:proofErr w:type="spellEnd"/>
+      <w:r>
+        <w:t xml:space="preserve"> Node.js com </w:t>
+      </w:r>
+      <w:proofErr w:type="spellStart"/>
+      <w:r>
+        <w:t>controllers</w:t>
+      </w:r>
+      <w:proofErr w:type="spellEnd"/>
+      <w:r>
+        <w:t xml:space="preserve"> para formulários, fornecedores e projetos</w:t>
+      </w:r>
+    </w:p>
+    <w:p>
+      <w:r>
+        <w:t xml:space="preserve">- </w:t>
+      </w:r>
+      <w:proofErr w:type="spellStart"/>
+      <w:r>
+        <w:t>Frontend</w:t>
+      </w:r>
+      <w:proofErr w:type="spellEnd"/>
+      <w:r>
+        <w:t xml:space="preserve"> hospedado no </w:t>
+      </w:r>
+      <w:proofErr w:type="spellStart"/>
+      <w:r>
+        <w:t>Vercel</w:t>
+      </w:r>
+      <w:proofErr w:type="spellEnd"/>
     </w:p>
     <w:p>
       <w:r>
@@ -106,7 +212,26 @@
     <w:p/>
     <w:p>
       <w:r>
+        <w:lastRenderedPageBreak/>
         <w:t>Por favor, forneça uma análise completa considerando esta arquitetura existente.</w:t>
+      </w:r>
+      <w:r>
+        <w:br/>
+      </w:r>
+      <w:r>
+        <w:t xml:space="preserve">informe a </w:t>
+      </w:r>
+      <w:r>
+        <w:t>necessidade</w:t>
+      </w:r>
+      <w:r>
+        <w:t xml:space="preserve"> de outros arquivos para analise se </w:t>
+      </w:r>
+      <w:r>
+        <w:t>necessário</w:t>
+      </w:r>
+      <w:r>
+        <w:t>.</w:t>
       </w:r>
     </w:p>
     <w:p>
@@ -117,16 +242,50 @@
       </w:pPr>
     </w:p>
     <w:p>
-      <w:r>
-        <w:t>git add .</w:t>
-      </w:r>
-    </w:p>
-    <w:p>
-      <w:r>
-        <w:t xml:space="preserve">git commit -m </w:t>
-      </w:r>
-      <w:r>
-        <w:t>"Corrige select de empresa na edição de formulário"</w:t>
+      <w:proofErr w:type="spellStart"/>
+      <w:r>
+        <w:t>git</w:t>
+      </w:r>
+      <w:proofErr w:type="spellEnd"/>
+      <w:r>
+        <w:t xml:space="preserve"> </w:t>
+      </w:r>
+      <w:proofErr w:type="spellStart"/>
+      <w:proofErr w:type="gramStart"/>
+      <w:r>
+        <w:t>add</w:t>
+      </w:r>
+      <w:proofErr w:type="spellEnd"/>
+      <w:r>
+        <w:t xml:space="preserve"> .</w:t>
+      </w:r>
+      <w:proofErr w:type="gramEnd"/>
+    </w:p>
+    <w:p>
+      <w:proofErr w:type="spellStart"/>
+      <w:r>
+        <w:t>git</w:t>
+      </w:r>
+      <w:proofErr w:type="spellEnd"/>
+      <w:r>
+        <w:t xml:space="preserve"> </w:t>
+      </w:r>
+      <w:proofErr w:type="spellStart"/>
+      <w:r>
+        <w:t>commit</w:t>
+      </w:r>
+      <w:proofErr w:type="spellEnd"/>
+      <w:r>
+        <w:t xml:space="preserve"> -m </w:t>
+      </w:r>
+      <w:r>
+        <w:t>"</w:t>
+      </w:r>
+      <w:r>
+        <w:t>tentando acertar relatório</w:t>
+      </w:r>
+      <w:r>
+        <w:t>"</w:t>
       </w:r>
     </w:p>
     <w:p>
@@ -135,9 +294,19 @@
           <w:bottom w:val="single" w:sz="6" w:space="1" w:color="auto"/>
         </w:pBdr>
       </w:pPr>
-      <w:r>
-        <w:t>git push</w:t>
-      </w:r>
+      <w:proofErr w:type="spellStart"/>
+      <w:r>
+        <w:t>git</w:t>
+      </w:r>
+      <w:proofErr w:type="spellEnd"/>
+      <w:r>
+        <w:t xml:space="preserve"> </w:t>
+      </w:r>
+      <w:proofErr w:type="spellStart"/>
+      <w:r>
+        <w:t>push</w:t>
+      </w:r>
+      <w:proofErr w:type="spellEnd"/>
     </w:p>
     <w:p>
       <w:r>
@@ -164,8 +333,21 @@
           <w:numId w:val="1"/>
         </w:numPr>
       </w:pPr>
-      <w:r>
-        <w:t>Frontend: HTML, CSS e JavaScript (arquivos index.html e script.js)</w:t>
+      <w:proofErr w:type="spellStart"/>
+      <w:r>
+        <w:t>Frontend</w:t>
+      </w:r>
+      <w:proofErr w:type="spellEnd"/>
+      <w:r>
+        <w:t xml:space="preserve">: HTML, CSS e </w:t>
+      </w:r>
+      <w:proofErr w:type="spellStart"/>
+      <w:r>
+        <w:t>JavaScript</w:t>
+      </w:r>
+      <w:proofErr w:type="spellEnd"/>
+      <w:r>
+        <w:t xml:space="preserve"> (arquivos index.html e script.js)</w:t>
       </w:r>
     </w:p>
     <w:p>
@@ -175,8 +357,21 @@
           <w:numId w:val="1"/>
         </w:numPr>
       </w:pPr>
-      <w:r>
-        <w:t>Backend: Node.js com controllers (formularioController.js, fornecedoresController.js, projetosController.js)</w:t>
+      <w:proofErr w:type="spellStart"/>
+      <w:r>
+        <w:t>Backend</w:t>
+      </w:r>
+      <w:proofErr w:type="spellEnd"/>
+      <w:r>
+        <w:t xml:space="preserve">: Node.js com </w:t>
+      </w:r>
+      <w:proofErr w:type="spellStart"/>
+      <w:r>
+        <w:t>controllers</w:t>
+      </w:r>
+      <w:proofErr w:type="spellEnd"/>
+      <w:r>
+        <w:t xml:space="preserve"> (formularioController.js, fornecedoresController.js, projetosController.js)</w:t>
       </w:r>
     </w:p>
     <w:p>
@@ -198,7 +393,31 @@
         </w:numPr>
       </w:pPr>
       <w:r>
-        <w:t>Infraestrutura: Hospedado na Vercel (frontend) e Railway (backend/banco de dados)</w:t>
+        <w:t xml:space="preserve">Infraestrutura: Hospedado na </w:t>
+      </w:r>
+      <w:proofErr w:type="spellStart"/>
+      <w:r>
+        <w:t>Vercel</w:t>
+      </w:r>
+      <w:proofErr w:type="spellEnd"/>
+      <w:r>
+        <w:t xml:space="preserve"> (</w:t>
+      </w:r>
+      <w:proofErr w:type="spellStart"/>
+      <w:r>
+        <w:t>frontend</w:t>
+      </w:r>
+      <w:proofErr w:type="spellEnd"/>
+      <w:r>
+        <w:t>) e Railway (</w:t>
+      </w:r>
+      <w:proofErr w:type="spellStart"/>
+      <w:r>
+        <w:t>backend</w:t>
+      </w:r>
+      <w:proofErr w:type="spellEnd"/>
+      <w:r>
+        <w:t>/banco de dados)</w:t>
       </w:r>
     </w:p>
     <w:p>
@@ -272,8 +491,13 @@
           <w:numId w:val="3"/>
         </w:numPr>
       </w:pPr>
-      <w:r>
-        <w:t>Frontend simples com navegação entre formulários</w:t>
+      <w:proofErr w:type="spellStart"/>
+      <w:r>
+        <w:t>Frontend</w:t>
+      </w:r>
+      <w:proofErr w:type="spellEnd"/>
+      <w:r>
+        <w:t xml:space="preserve"> simples com navegação entre formulários</w:t>
       </w:r>
     </w:p>
     <w:p>
@@ -284,8 +508,21 @@
         </w:numPr>
       </w:pPr>
       <w:r>
-        <w:t>API RESTful no backend</w:t>
-      </w:r>
+        <w:t xml:space="preserve">API </w:t>
+      </w:r>
+      <w:proofErr w:type="spellStart"/>
+      <w:r>
+        <w:t>RESTful</w:t>
+      </w:r>
+      <w:proofErr w:type="spellEnd"/>
+      <w:r>
+        <w:t xml:space="preserve"> no </w:t>
+      </w:r>
+      <w:proofErr w:type="spellStart"/>
+      <w:r>
+        <w:t>backend</w:t>
+      </w:r>
+      <w:proofErr w:type="spellEnd"/>
     </w:p>
     <w:p>
       <w:pPr>
@@ -306,7 +543,31 @@
         </w:numPr>
       </w:pPr>
       <w:r>
-        <w:t>Comunicação entre frontend e backend via fetch API</w:t>
+        <w:t xml:space="preserve">Comunicação entre </w:t>
+      </w:r>
+      <w:proofErr w:type="spellStart"/>
+      <w:r>
+        <w:t>frontend</w:t>
+      </w:r>
+      <w:proofErr w:type="spellEnd"/>
+      <w:r>
+        <w:t xml:space="preserve"> e </w:t>
+      </w:r>
+      <w:proofErr w:type="spellStart"/>
+      <w:r>
+        <w:t>backend</w:t>
+      </w:r>
+      <w:proofErr w:type="spellEnd"/>
+      <w:r>
+        <w:t xml:space="preserve"> via </w:t>
+      </w:r>
+      <w:proofErr w:type="spellStart"/>
+      <w:r>
+        <w:t>fetch</w:t>
+      </w:r>
+      <w:proofErr w:type="spellEnd"/>
+      <w:r>
+        <w:t xml:space="preserve"> API</w:t>
       </w:r>
     </w:p>
     <w:p>
@@ -336,7 +597,21 @@
         <w:rPr>
           <w:lang w:val="en-US"/>
         </w:rPr>
-        <w:t>: HTML5, CSS3, JavaScript puro (sem frameworks)</w:t>
+        <w:t>: HTML5, CSS3, JavaScript puro (</w:t>
+      </w:r>
+      <w:proofErr w:type="spellStart"/>
+      <w:r>
+        <w:rPr>
+          <w:lang w:val="en-US"/>
+        </w:rPr>
+        <w:t>sem</w:t>
+      </w:r>
+      <w:proofErr w:type="spellEnd"/>
+      <w:r>
+        <w:rPr>
+          <w:lang w:val="en-US"/>
+        </w:rPr>
+        <w:t xml:space="preserve"> frameworks)</w:t>
       </w:r>
     </w:p>
     <w:p>
@@ -346,6 +621,7 @@
           <w:numId w:val="4"/>
         </w:numPr>
       </w:pPr>
+      <w:proofErr w:type="spellStart"/>
       <w:r>
         <w:rPr>
           <w:b/>
@@ -353,6 +629,7 @@
         </w:rPr>
         <w:t>Backend</w:t>
       </w:r>
+      <w:proofErr w:type="spellEnd"/>
       <w:r>
         <w:t>: Node.js com módulos nativos</w:t>
       </w:r>
@@ -369,6 +646,7 @@
           <w:b/>
           <w:bCs/>
         </w:rPr>
+        <w:lastRenderedPageBreak/>
         <w:t>Banco de Dados</w:t>
       </w:r>
       <w:r>
@@ -385,20 +663,35 @@
           <w:lang w:val="en-US"/>
         </w:rPr>
       </w:pPr>
+      <w:proofErr w:type="spellStart"/>
       <w:r>
         <w:rPr>
           <w:b/>
           <w:bCs/>
           <w:lang w:val="en-US"/>
         </w:rPr>
-        <w:lastRenderedPageBreak/>
         <w:t>Hospedagem</w:t>
       </w:r>
+      <w:proofErr w:type="spellEnd"/>
       <w:r>
         <w:rPr>
           <w:lang w:val="en-US"/>
         </w:rPr>
-        <w:t>: Vercel (frontend), Railway (backend + MySQL)</w:t>
+        <w:t xml:space="preserve">: </w:t>
+      </w:r>
+      <w:proofErr w:type="spellStart"/>
+      <w:r>
+        <w:rPr>
+          <w:lang w:val="en-US"/>
+        </w:rPr>
+        <w:t>Vercel</w:t>
+      </w:r>
+      <w:proofErr w:type="spellEnd"/>
+      <w:r>
+        <w:rPr>
+          <w:lang w:val="en-US"/>
+        </w:rPr>
+        <w:t xml:space="preserve"> (frontend), Railway (backend + MySQL)</w:t>
       </w:r>
     </w:p>
     <w:p>
@@ -419,8 +712,13 @@
         <w:t>Gerenciamento de Uploads</w:t>
       </w:r>
       <w:r>
-        <w:t>: Multer</w:t>
-      </w:r>
+        <w:t xml:space="preserve">: </w:t>
+      </w:r>
+      <w:proofErr w:type="spellStart"/>
+      <w:r>
+        <w:t>Multer</w:t>
+      </w:r>
+      <w:proofErr w:type="spellEnd"/>
     </w:p>
     <w:p>
       <w:r>
@@ -438,7 +736,23 @@
           <w:b/>
           <w:bCs/>
         </w:rPr>
-        <w:t>1. Frontend (HTML/CSS/JS):</w:t>
+        <w:t xml:space="preserve">1. </w:t>
+      </w:r>
+      <w:proofErr w:type="spellStart"/>
+      <w:r>
+        <w:rPr>
+          <w:b/>
+          <w:bCs/>
+        </w:rPr>
+        <w:t>Frontend</w:t>
+      </w:r>
+      <w:proofErr w:type="spellEnd"/>
+      <w:r>
+        <w:rPr>
+          <w:b/>
+          <w:bCs/>
+        </w:rPr>
+        <w:t xml:space="preserve"> (HTML/CSS/JS):</w:t>
       </w:r>
     </w:p>
     <w:p>
@@ -471,7 +785,15 @@
         </w:numPr>
       </w:pPr>
       <w:r>
-        <w:t>style.css (se existir) → Estilos específicos (como não está anexado, seu CSS está inline no HTML).</w:t>
+        <w:t xml:space="preserve">style.css (se existir) → Estilos específicos (como não está anexado, seu CSS está </w:t>
+      </w:r>
+      <w:proofErr w:type="spellStart"/>
+      <w:r>
+        <w:t>inline</w:t>
+      </w:r>
+      <w:proofErr w:type="spellEnd"/>
+      <w:r>
+        <w:t xml:space="preserve"> no HTML).</w:t>
       </w:r>
     </w:p>
     <w:p>
@@ -480,7 +802,23 @@
           <w:b/>
           <w:bCs/>
         </w:rPr>
-        <w:t>2. Backend (Node.js):</w:t>
+        <w:t xml:space="preserve">2. </w:t>
+      </w:r>
+      <w:proofErr w:type="spellStart"/>
+      <w:r>
+        <w:rPr>
+          <w:b/>
+          <w:bCs/>
+        </w:rPr>
+        <w:t>Backend</w:t>
+      </w:r>
+      <w:proofErr w:type="spellEnd"/>
+      <w:r>
+        <w:rPr>
+          <w:b/>
+          <w:bCs/>
+        </w:rPr>
+        <w:t xml:space="preserve"> (Node.js):</w:t>
       </w:r>
     </w:p>
     <w:p>
@@ -570,8 +908,15 @@
           <w:numId w:val="8"/>
         </w:numPr>
       </w:pPr>
-      <w:r>
-        <w:t>package.json → Lista de dependências e scripts do projeto.</w:t>
+      <w:proofErr w:type="spellStart"/>
+      <w:proofErr w:type="gramStart"/>
+      <w:r>
+        <w:t>package.json</w:t>
+      </w:r>
+      <w:proofErr w:type="spellEnd"/>
+      <w:proofErr w:type="gramEnd"/>
+      <w:r>
+        <w:t> → Lista de dependências e scripts do projeto.</w:t>
       </w:r>
     </w:p>
     <w:p>
@@ -582,7 +927,15 @@
         </w:numPr>
       </w:pPr>
       <w:r>
-        <w:t>Configurações do banco de dados (ex: database.js).</w:t>
+        <w:t>Configurações do banco de dados (</w:t>
+      </w:r>
+      <w:proofErr w:type="spellStart"/>
+      <w:r>
+        <w:t>ex</w:t>
+      </w:r>
+      <w:proofErr w:type="spellEnd"/>
+      <w:r>
+        <w:t>: database.js).</w:t>
       </w:r>
     </w:p>
     <w:p>
@@ -602,7 +955,23 @@
         </w:numPr>
       </w:pPr>
       <w:r>
-        <w:t>Scripts SQL ou diagramas das tabelas (ex: schema.sql).</w:t>
+        <w:t>Scripts SQL ou diagramas das tabelas (</w:t>
+      </w:r>
+      <w:proofErr w:type="spellStart"/>
+      <w:r>
+        <w:t>ex</w:t>
+      </w:r>
+      <w:proofErr w:type="spellEnd"/>
+      <w:r>
+        <w:t>: </w:t>
+      </w:r>
+      <w:proofErr w:type="spellStart"/>
+      <w:r>
+        <w:t>schema.sql</w:t>
+      </w:r>
+      <w:proofErr w:type="spellEnd"/>
+      <w:r>
+        <w:t>).</w:t>
       </w:r>
     </w:p>
     <w:p/>
@@ -2557,7 +2926,6 @@
   <w:style w:type="character" w:default="1" w:styleId="Fontepargpadro">
     <w:name w:val="Default Paragraph Font"/>
     <w:uiPriority w:val="1"/>
-    <w:semiHidden/>
     <w:unhideWhenUsed/>
   </w:style>
   <w:style w:type="table" w:default="1" w:styleId="Tabelanormal">

</xml_diff>

<commit_message>
280420251552-ajustando a edição do formulário
</commit_message>
<xml_diff>
--- a/suporte/material de trabalho.docx
+++ b/suporte/material de trabalho.docx
@@ -14,7 +14,15 @@
         </w:pBdr>
       </w:pPr>
       <w:r>
-        <w:t>quando estamos preenchendo um novo formulario observamos que se não anexarmos nenhum arquivo ele funciona e salva normalmente, mas se por acaso incluirmos um arquivo ele não salva.</w:t>
+        <w:t xml:space="preserve">quando estamos preenchendo um novo </w:t>
+      </w:r>
+      <w:proofErr w:type="spellStart"/>
+      <w:r>
+        <w:t>formulario</w:t>
+      </w:r>
+      <w:proofErr w:type="spellEnd"/>
+      <w:r>
+        <w:t xml:space="preserve"> observamos que se não anexarmos nenhum arquivo ele funciona e salva normalmente, mas se por acaso incluirmos um arquivo ele não salva.</w:t>
       </w:r>
     </w:p>
     <w:p>
@@ -25,7 +33,31 @@
     <w:p/>
     <w:p>
       <w:r>
-        <w:t>Com base nos arquivos fornecidos (frontend, backend e controllers), por favor:</w:t>
+        <w:t>Com base nos arquivos fornecidos (</w:t>
+      </w:r>
+      <w:proofErr w:type="spellStart"/>
+      <w:r>
+        <w:t>frontend</w:t>
+      </w:r>
+      <w:proofErr w:type="spellEnd"/>
+      <w:r>
+        <w:t xml:space="preserve">, </w:t>
+      </w:r>
+      <w:proofErr w:type="spellStart"/>
+      <w:r>
+        <w:t>backend</w:t>
+      </w:r>
+      <w:proofErr w:type="spellEnd"/>
+      <w:r>
+        <w:t xml:space="preserve"> e </w:t>
+      </w:r>
+      <w:proofErr w:type="spellStart"/>
+      <w:r>
+        <w:t>controllers</w:t>
+      </w:r>
+      <w:proofErr w:type="spellEnd"/>
+      <w:r>
+        <w:t>), por favor:</w:t>
       </w:r>
     </w:p>
     <w:p/>
@@ -50,10 +82,31 @@
     </w:p>
     <w:p>
       <w:r>
-        <w:t>Mesmo que demore um pouco para responder, faça uma análise minuciosa nos arquivos do frontend e backend em todas ligações de variáveis, nomes de campos, nomes de tabelas entre outros e observe nesta alteração que será feita quais precisarão ser mexida.</w:t>
-      </w:r>
-    </w:p>
-    <w:p/>
+        <w:t xml:space="preserve">Mesmo que demore um pouco para responder, faça uma análise minuciosa nos arquivos do </w:t>
+      </w:r>
+      <w:proofErr w:type="spellStart"/>
+      <w:r>
+        <w:t>frontend</w:t>
+      </w:r>
+      <w:proofErr w:type="spellEnd"/>
+      <w:r>
+        <w:t xml:space="preserve"> e </w:t>
+      </w:r>
+      <w:proofErr w:type="spellStart"/>
+      <w:r>
+        <w:t>backend</w:t>
+      </w:r>
+      <w:proofErr w:type="spellEnd"/>
+      <w:r>
+        <w:t xml:space="preserve"> em todas ligações de variáveis, nomes de campos, nomes de tabelas entre outros e observe nesta alteração que será feita quais precisarão ser </w:t>
+      </w:r>
+      <w:r>
+        <w:t>mexidas</w:t>
+      </w:r>
+      <w:r>
+        <w:t>.</w:t>
+      </w:r>
+    </w:p>
     <w:p>
       <w:r>
         <w:t>2. Descreva as alterações necessárias em cada arquivo, incluindo:</w:t>
@@ -61,13 +114,34 @@
     </w:p>
     <w:p>
       <w:r>
-        <w:t xml:space="preserve">   - Novos campos/componentes no frontend (HTML/CSS/JS)</w:t>
-      </w:r>
-    </w:p>
-    <w:p>
-      <w:r>
-        <w:t xml:space="preserve">   - Modificações nos controllers existentes ou necessidade de novos controllers</w:t>
-      </w:r>
+        <w:t xml:space="preserve">   - Novos campos/componentes no </w:t>
+      </w:r>
+      <w:proofErr w:type="spellStart"/>
+      <w:r>
+        <w:t>frontend</w:t>
+      </w:r>
+      <w:proofErr w:type="spellEnd"/>
+      <w:r>
+        <w:t xml:space="preserve"> (HTML/CSS/JS)</w:t>
+      </w:r>
+    </w:p>
+    <w:p>
+      <w:r>
+        <w:t xml:space="preserve">   - Modificações nos </w:t>
+      </w:r>
+      <w:proofErr w:type="spellStart"/>
+      <w:r>
+        <w:t>controllers</w:t>
+      </w:r>
+      <w:proofErr w:type="spellEnd"/>
+      <w:r>
+        <w:t xml:space="preserve"> existentes ou necessidade de novos </w:t>
+      </w:r>
+      <w:proofErr w:type="spellStart"/>
+      <w:r>
+        <w:t>controllers</w:t>
+      </w:r>
+      <w:proofErr w:type="spellEnd"/>
     </w:p>
     <w:p>
       <w:r>
@@ -89,7 +163,15 @@
         <w:t>3. Forneça exemplos de código para as principais mudanças</w:t>
       </w:r>
       <w:r>
-        <w:t>, não apenas mostrando mas informando detalhadamente onde incluir a string bem como o nome do arquivo a ser alterado.</w:t>
+        <w:t xml:space="preserve">, não apenas mostrando mas informando detalhadamente onde incluir a </w:t>
+      </w:r>
+      <w:proofErr w:type="spellStart"/>
+      <w:r>
+        <w:t>string</w:t>
+      </w:r>
+      <w:proofErr w:type="spellEnd"/>
+      <w:r>
+        <w:t xml:space="preserve"> bem como o nome do arquivo a ser alterado.</w:t>
       </w:r>
     </w:p>
     <w:p>
@@ -104,7 +186,6 @@
     </w:p>
     <w:p>
       <w:r>
-        <w:lastRenderedPageBreak/>
         <w:t>6. Identifique possíveis desafios e como mitigá-los</w:t>
       </w:r>
     </w:p>
@@ -122,18 +203,63 @@
     </w:p>
     <w:p>
       <w:r>
-        <w:t>- JavaScript frontend para manipulação de formulários e chamadas API</w:t>
-      </w:r>
-    </w:p>
-    <w:p>
-      <w:r>
-        <w:t>- Backend Node.js com controllers para formulários, fornecedores e projetos</w:t>
-      </w:r>
-    </w:p>
-    <w:p>
-      <w:r>
-        <w:t>- Frontend hospedado no Vercel</w:t>
-      </w:r>
+        <w:t xml:space="preserve">- </w:t>
+      </w:r>
+      <w:proofErr w:type="spellStart"/>
+      <w:r>
+        <w:t>JavaScript</w:t>
+      </w:r>
+      <w:proofErr w:type="spellEnd"/>
+      <w:r>
+        <w:t xml:space="preserve"> </w:t>
+      </w:r>
+      <w:proofErr w:type="spellStart"/>
+      <w:r>
+        <w:t>frontend</w:t>
+      </w:r>
+      <w:proofErr w:type="spellEnd"/>
+      <w:r>
+        <w:t xml:space="preserve"> para manipulação de formulários e chamadas API</w:t>
+      </w:r>
+    </w:p>
+    <w:p>
+      <w:r>
+        <w:t xml:space="preserve">- </w:t>
+      </w:r>
+      <w:proofErr w:type="spellStart"/>
+      <w:r>
+        <w:t>Backend</w:t>
+      </w:r>
+      <w:proofErr w:type="spellEnd"/>
+      <w:r>
+        <w:t xml:space="preserve"> Node.js com </w:t>
+      </w:r>
+      <w:proofErr w:type="spellStart"/>
+      <w:r>
+        <w:t>controllers</w:t>
+      </w:r>
+      <w:proofErr w:type="spellEnd"/>
+      <w:r>
+        <w:t xml:space="preserve"> para formulários, fornecedores e projetos</w:t>
+      </w:r>
+    </w:p>
+    <w:p>
+      <w:r>
+        <w:t xml:space="preserve">- </w:t>
+      </w:r>
+      <w:proofErr w:type="spellStart"/>
+      <w:r>
+        <w:t>Frontend</w:t>
+      </w:r>
+      <w:proofErr w:type="spellEnd"/>
+      <w:r>
+        <w:t xml:space="preserve"> hospedado no </w:t>
+      </w:r>
+      <w:proofErr w:type="spellStart"/>
+      <w:r>
+        <w:t>Vercel</w:t>
+      </w:r>
+      <w:proofErr w:type="spellEnd"/>
     </w:p>
     <w:p>
       <w:r>
@@ -176,39 +302,32 @@
       </w:r>
     </w:p>
     <w:p>
-      <w:pPr>
-        <w:rPr>
-          <w:lang w:val="en-US"/>
-        </w:rPr>
-      </w:pPr>
-      <w:r>
-        <w:rPr>
-          <w:lang w:val="en-US"/>
-        </w:rPr>
-        <w:t xml:space="preserve">git commit -m </w:t>
-      </w:r>
-      <w:r>
-        <w:rPr>
-          <w:lang w:val="en-US"/>
-        </w:rPr>
+      <w:proofErr w:type="spellStart"/>
+      <w:r>
+        <w:t>git</w:t>
+      </w:r>
+      <w:proofErr w:type="spellEnd"/>
+      <w:r>
+        <w:t xml:space="preserve"> </w:t>
+      </w:r>
+      <w:proofErr w:type="spellStart"/>
+      <w:r>
+        <w:t>commit</w:t>
+      </w:r>
+      <w:proofErr w:type="spellEnd"/>
+      <w:r>
+        <w:t xml:space="preserve"> -m </w:t>
+      </w:r>
+      <w:r>
         <w:t>"</w:t>
       </w:r>
       <w:r>
-        <w:rPr>
-          <w:lang w:val="en-US"/>
-        </w:rPr>
-        <w:t>23042025</w:t>
-      </w:r>
-      <w:r>
-        <w:rPr>
-          <w:lang w:val="en-US"/>
-        </w:rPr>
-        <w:t>1136</w:t>
-      </w:r>
-      <w:r>
-        <w:rPr>
-          <w:lang w:val="en-US"/>
-        </w:rPr>
+        <w:t>28042025</w:t>
+      </w:r>
+      <w:r>
+        <w:t>0834-preenchimento automático</w:t>
+      </w:r>
+      <w:r>
         <w:t>"</w:t>
       </w:r>
     </w:p>
@@ -217,8 +336,14 @@
         <w:pBdr>
           <w:bottom w:val="single" w:sz="6" w:space="1" w:color="auto"/>
         </w:pBdr>
-      </w:pPr>
-      <w:r>
+        <w:rPr>
+          <w:lang w:val="en-US"/>
+        </w:rPr>
+      </w:pPr>
+      <w:r>
+        <w:rPr>
+          <w:lang w:val="en-US"/>
+        </w:rPr>
         <w:t>git push</w:t>
       </w:r>
     </w:p>
@@ -247,8 +372,21 @@
           <w:numId w:val="1"/>
         </w:numPr>
       </w:pPr>
-      <w:r>
-        <w:t>Frontend: HTML, CSS e JavaScript (arquivos index.html e script.js)</w:t>
+      <w:proofErr w:type="spellStart"/>
+      <w:r>
+        <w:t>Frontend</w:t>
+      </w:r>
+      <w:proofErr w:type="spellEnd"/>
+      <w:r>
+        <w:t xml:space="preserve">: HTML, CSS e </w:t>
+      </w:r>
+      <w:proofErr w:type="spellStart"/>
+      <w:r>
+        <w:t>JavaScript</w:t>
+      </w:r>
+      <w:proofErr w:type="spellEnd"/>
+      <w:r>
+        <w:t xml:space="preserve"> (arquivos index.html e script.js)</w:t>
       </w:r>
     </w:p>
     <w:p>
@@ -258,8 +396,21 @@
           <w:numId w:val="1"/>
         </w:numPr>
       </w:pPr>
-      <w:r>
-        <w:t>Backend: Node.js com controllers (formularioController.js, fornecedoresController.js, projetosController.js)</w:t>
+      <w:proofErr w:type="spellStart"/>
+      <w:r>
+        <w:t>Backend</w:t>
+      </w:r>
+      <w:proofErr w:type="spellEnd"/>
+      <w:r>
+        <w:t xml:space="preserve">: Node.js com </w:t>
+      </w:r>
+      <w:proofErr w:type="spellStart"/>
+      <w:r>
+        <w:t>controllers</w:t>
+      </w:r>
+      <w:proofErr w:type="spellEnd"/>
+      <w:r>
+        <w:t xml:space="preserve"> (formularioController.js, fornecedoresController.js, projetosController.js)</w:t>
       </w:r>
     </w:p>
     <w:p>
@@ -281,7 +432,31 @@
         </w:numPr>
       </w:pPr>
       <w:r>
-        <w:t>Infraestrutura: Hospedado na Vercel (frontend) e Railway (backend/banco de dados)</w:t>
+        <w:t xml:space="preserve">Infraestrutura: Hospedado na </w:t>
+      </w:r>
+      <w:proofErr w:type="spellStart"/>
+      <w:r>
+        <w:t>Vercel</w:t>
+      </w:r>
+      <w:proofErr w:type="spellEnd"/>
+      <w:r>
+        <w:t xml:space="preserve"> (</w:t>
+      </w:r>
+      <w:proofErr w:type="spellStart"/>
+      <w:r>
+        <w:t>frontend</w:t>
+      </w:r>
+      <w:proofErr w:type="spellEnd"/>
+      <w:r>
+        <w:t>) e Railway (</w:t>
+      </w:r>
+      <w:proofErr w:type="spellStart"/>
+      <w:r>
+        <w:t>backend</w:t>
+      </w:r>
+      <w:proofErr w:type="spellEnd"/>
+      <w:r>
+        <w:t>/banco de dados)</w:t>
       </w:r>
     </w:p>
     <w:p>
@@ -319,7 +494,6 @@
           <w:b/>
           <w:bCs/>
         </w:rPr>
-        <w:lastRenderedPageBreak/>
         <w:t>Cadastro de Fornecedores</w:t>
       </w:r>
       <w:r>
@@ -338,6 +512,7 @@
           <w:b/>
           <w:bCs/>
         </w:rPr>
+        <w:lastRenderedPageBreak/>
         <w:t>Cadastro de Projetos</w:t>
       </w:r>
       <w:r>
@@ -356,8 +531,13 @@
           <w:numId w:val="3"/>
         </w:numPr>
       </w:pPr>
-      <w:r>
-        <w:t>Frontend simples com navegação entre formulários</w:t>
+      <w:proofErr w:type="spellStart"/>
+      <w:r>
+        <w:t>Frontend</w:t>
+      </w:r>
+      <w:proofErr w:type="spellEnd"/>
+      <w:r>
+        <w:t xml:space="preserve"> simples com navegação entre formulários</w:t>
       </w:r>
     </w:p>
     <w:p>
@@ -368,8 +548,21 @@
         </w:numPr>
       </w:pPr>
       <w:r>
-        <w:t>API RESTful no backend</w:t>
-      </w:r>
+        <w:t xml:space="preserve">API </w:t>
+      </w:r>
+      <w:proofErr w:type="spellStart"/>
+      <w:r>
+        <w:t>RESTful</w:t>
+      </w:r>
+      <w:proofErr w:type="spellEnd"/>
+      <w:r>
+        <w:t xml:space="preserve"> no </w:t>
+      </w:r>
+      <w:proofErr w:type="spellStart"/>
+      <w:r>
+        <w:t>backend</w:t>
+      </w:r>
+      <w:proofErr w:type="spellEnd"/>
     </w:p>
     <w:p>
       <w:pPr>
@@ -390,7 +583,31 @@
         </w:numPr>
       </w:pPr>
       <w:r>
-        <w:t>Comunicação entre frontend e backend via fetch API</w:t>
+        <w:t xml:space="preserve">Comunicação entre </w:t>
+      </w:r>
+      <w:proofErr w:type="spellStart"/>
+      <w:r>
+        <w:t>frontend</w:t>
+      </w:r>
+      <w:proofErr w:type="spellEnd"/>
+      <w:r>
+        <w:t xml:space="preserve"> e </w:t>
+      </w:r>
+      <w:proofErr w:type="spellStart"/>
+      <w:r>
+        <w:t>backend</w:t>
+      </w:r>
+      <w:proofErr w:type="spellEnd"/>
+      <w:r>
+        <w:t xml:space="preserve"> via </w:t>
+      </w:r>
+      <w:proofErr w:type="spellStart"/>
+      <w:r>
+        <w:t>fetch</w:t>
+      </w:r>
+      <w:proofErr w:type="spellEnd"/>
+      <w:r>
+        <w:t xml:space="preserve"> API</w:t>
       </w:r>
     </w:p>
     <w:p>
@@ -420,7 +637,21 @@
         <w:rPr>
           <w:lang w:val="en-US"/>
         </w:rPr>
-        <w:t>: HTML5, CSS3, JavaScript puro (sem frameworks)</w:t>
+        <w:t>: HTML5, CSS3, JavaScript puro (</w:t>
+      </w:r>
+      <w:proofErr w:type="spellStart"/>
+      <w:r>
+        <w:rPr>
+          <w:lang w:val="en-US"/>
+        </w:rPr>
+        <w:t>sem</w:t>
+      </w:r>
+      <w:proofErr w:type="spellEnd"/>
+      <w:r>
+        <w:rPr>
+          <w:lang w:val="en-US"/>
+        </w:rPr>
+        <w:t xml:space="preserve"> frameworks)</w:t>
       </w:r>
     </w:p>
     <w:p>
@@ -430,6 +661,7 @@
           <w:numId w:val="4"/>
         </w:numPr>
       </w:pPr>
+      <w:proofErr w:type="spellStart"/>
       <w:r>
         <w:rPr>
           <w:b/>
@@ -437,6 +669,7 @@
         </w:rPr>
         <w:t>Backend</w:t>
       </w:r>
+      <w:proofErr w:type="spellEnd"/>
       <w:r>
         <w:t>: Node.js com módulos nativos</w:t>
       </w:r>
@@ -469,6 +702,7 @@
           <w:lang w:val="en-US"/>
         </w:rPr>
       </w:pPr>
+      <w:proofErr w:type="spellStart"/>
       <w:r>
         <w:rPr>
           <w:b/>
@@ -477,11 +711,26 @@
         </w:rPr>
         <w:t>Hospedagem</w:t>
       </w:r>
+      <w:proofErr w:type="spellEnd"/>
       <w:r>
         <w:rPr>
           <w:lang w:val="en-US"/>
         </w:rPr>
-        <w:t>: Vercel (frontend), Railway (backend + MySQL)</w:t>
+        <w:t xml:space="preserve">: </w:t>
+      </w:r>
+      <w:proofErr w:type="spellStart"/>
+      <w:r>
+        <w:rPr>
+          <w:lang w:val="en-US"/>
+        </w:rPr>
+        <w:t>Vercel</w:t>
+      </w:r>
+      <w:proofErr w:type="spellEnd"/>
+      <w:r>
+        <w:rPr>
+          <w:lang w:val="en-US"/>
+        </w:rPr>
+        <w:t xml:space="preserve"> (frontend), Railway (backend + MySQL)</w:t>
       </w:r>
     </w:p>
     <w:p>
@@ -502,8 +751,13 @@
         <w:t>Gerenciamento de Uploads</w:t>
       </w:r>
       <w:r>
-        <w:t>: Multer</w:t>
-      </w:r>
+        <w:t xml:space="preserve">: </w:t>
+      </w:r>
+      <w:proofErr w:type="spellStart"/>
+      <w:r>
+        <w:t>Multer</w:t>
+      </w:r>
+      <w:proofErr w:type="spellEnd"/>
     </w:p>
     <w:p>
       <w:r>
@@ -521,7 +775,23 @@
           <w:b/>
           <w:bCs/>
         </w:rPr>
-        <w:t>1. Frontend (HTML/CSS/JS):</w:t>
+        <w:t xml:space="preserve">1. </w:t>
+      </w:r>
+      <w:proofErr w:type="spellStart"/>
+      <w:r>
+        <w:rPr>
+          <w:b/>
+          <w:bCs/>
+        </w:rPr>
+        <w:t>Frontend</w:t>
+      </w:r>
+      <w:proofErr w:type="spellEnd"/>
+      <w:r>
+        <w:rPr>
+          <w:b/>
+          <w:bCs/>
+        </w:rPr>
+        <w:t xml:space="preserve"> (HTML/CSS/JS):</w:t>
       </w:r>
     </w:p>
     <w:p>
@@ -554,7 +824,15 @@
         </w:numPr>
       </w:pPr>
       <w:r>
-        <w:t>style.css (se existir) → Estilos específicos (como não está anexado, seu CSS está inline no HTML).</w:t>
+        <w:t xml:space="preserve">style.css (se existir) → Estilos específicos (como não está anexado, seu CSS está </w:t>
+      </w:r>
+      <w:proofErr w:type="spellStart"/>
+      <w:r>
+        <w:t>inline</w:t>
+      </w:r>
+      <w:proofErr w:type="spellEnd"/>
+      <w:r>
+        <w:t xml:space="preserve"> no HTML).</w:t>
       </w:r>
     </w:p>
     <w:p>
@@ -563,7 +841,23 @@
           <w:b/>
           <w:bCs/>
         </w:rPr>
-        <w:t>2. Backend (Node.js):</w:t>
+        <w:t xml:space="preserve">2. </w:t>
+      </w:r>
+      <w:proofErr w:type="spellStart"/>
+      <w:r>
+        <w:rPr>
+          <w:b/>
+          <w:bCs/>
+        </w:rPr>
+        <w:t>Backend</w:t>
+      </w:r>
+      <w:proofErr w:type="spellEnd"/>
+      <w:r>
+        <w:rPr>
+          <w:b/>
+          <w:bCs/>
+        </w:rPr>
+        <w:t xml:space="preserve"> (Node.js):</w:t>
       </w:r>
     </w:p>
     <w:p>
@@ -634,7 +928,6 @@
         </w:numPr>
       </w:pPr>
       <w:r>
-        <w:lastRenderedPageBreak/>
         <w:t>Arquivos como routes.js ou api.js (não anexados, mas críticos se existirem).</w:t>
       </w:r>
     </w:p>
@@ -654,8 +947,14 @@
           <w:numId w:val="8"/>
         </w:numPr>
       </w:pPr>
-      <w:r>
-        <w:t>package.json → Lista de dependências e scripts do projeto.</w:t>
+      <w:proofErr w:type="spellStart"/>
+      <w:r>
+        <w:lastRenderedPageBreak/>
+        <w:t>package.json</w:t>
+      </w:r>
+      <w:proofErr w:type="spellEnd"/>
+      <w:r>
+        <w:t> → Lista de dependências e scripts do projeto.</w:t>
       </w:r>
     </w:p>
     <w:p>
@@ -666,7 +965,15 @@
         </w:numPr>
       </w:pPr>
       <w:r>
-        <w:t>Configurações do banco de dados (ex: database.js).</w:t>
+        <w:t>Configurações do banco de dados (</w:t>
+      </w:r>
+      <w:proofErr w:type="spellStart"/>
+      <w:r>
+        <w:t>ex</w:t>
+      </w:r>
+      <w:proofErr w:type="spellEnd"/>
+      <w:r>
+        <w:t>: database.js).</w:t>
       </w:r>
     </w:p>
     <w:p>
@@ -686,9 +993,518 @@
         </w:numPr>
       </w:pPr>
       <w:r>
-        <w:t>Scripts SQL ou diagramas das tabelas (ex: schema.sql).</w:t>
-      </w:r>
-    </w:p>
+        <w:t>Scripts SQL ou diagramas das tabelas (</w:t>
+      </w:r>
+      <w:proofErr w:type="spellStart"/>
+      <w:r>
+        <w:t>ex</w:t>
+      </w:r>
+      <w:proofErr w:type="spellEnd"/>
+      <w:r>
+        <w:t>: </w:t>
+      </w:r>
+      <w:proofErr w:type="spellStart"/>
+      <w:r>
+        <w:t>schema.sql</w:t>
+      </w:r>
+      <w:proofErr w:type="spellEnd"/>
+      <w:r>
+        <w:t>).</w:t>
+      </w:r>
+    </w:p>
+    <w:p/>
+    <w:p>
+      <w:r>
+        <w:t xml:space="preserve">Abaixo uma nova forma de solicitar alterações utilizando um prompt criado pelo próprio </w:t>
+      </w:r>
+      <w:proofErr w:type="spellStart"/>
+      <w:r>
+        <w:t>chatgpt</w:t>
+      </w:r>
+      <w:proofErr w:type="spellEnd"/>
+    </w:p>
+    <w:p>
+      <w:r>
+        <w:rPr>
+          <w:b/>
+          <w:bCs/>
+        </w:rPr>
+        <w:t>Título:</w:t>
+      </w:r>
+      <w:r>
+        <w:br/>
+        <w:t>Solicitar Alteração ou Nova Implementação com Análise Completa do Impacto</w:t>
+      </w:r>
+    </w:p>
+    <w:p>
+      <w:r>
+        <w:rPr>
+          <w:b/>
+          <w:bCs/>
+        </w:rPr>
+        <w:t>Descrição:</w:t>
+      </w:r>
+      <w:r>
+        <w:br/>
+        <w:t>Preciso fazer a seguinte alteração/implementação no projeto:</w:t>
+      </w:r>
+      <w:r>
+        <w:br/>
+      </w:r>
+      <w:r>
+        <w:rPr>
+          <w:i/>
+          <w:iCs/>
+        </w:rPr>
+        <w:t xml:space="preserve">(descreva a alteração exata, </w:t>
+      </w:r>
+      <w:proofErr w:type="spellStart"/>
+      <w:r>
+        <w:rPr>
+          <w:i/>
+          <w:iCs/>
+        </w:rPr>
+        <w:t>ex</w:t>
+      </w:r>
+      <w:proofErr w:type="spellEnd"/>
+      <w:r>
+        <w:rPr>
+          <w:i/>
+          <w:iCs/>
+        </w:rPr>
+        <w:t>: "ao selecionar um projeto no formulário de solicitação de ajustes, preencher automaticamente o nome da empresa e os contatos")</w:t>
+      </w:r>
+      <w:r>
+        <w:t>.</w:t>
+      </w:r>
+    </w:p>
+    <w:p>
+      <w:r>
+        <w:rPr>
+          <w:b/>
+          <w:bCs/>
+        </w:rPr>
+        <w:t>Instruções Específicas (OBRIGATÓRIAS):</w:t>
+      </w:r>
+    </w:p>
+    <w:p>
+      <w:pPr>
+        <w:numPr>
+          <w:ilvl w:val="0"/>
+          <w:numId w:val="10"/>
+        </w:numPr>
+      </w:pPr>
+      <w:r>
+        <w:rPr>
+          <w:rFonts w:ascii="Segoe UI Emoji" w:hAnsi="Segoe UI Emoji" w:cs="Segoe UI Emoji"/>
+        </w:rPr>
+        <w:t>⚡</w:t>
+      </w:r>
+      <w:r>
+        <w:t xml:space="preserve"> Analise </w:t>
+      </w:r>
+      <w:r>
+        <w:rPr>
+          <w:b/>
+          <w:bCs/>
+        </w:rPr>
+        <w:t>minuciosamente</w:t>
+      </w:r>
+      <w:r>
+        <w:t xml:space="preserve"> todos os arquivos envolvidos no </w:t>
+      </w:r>
+      <w:proofErr w:type="spellStart"/>
+      <w:r>
+        <w:t>Frontend</w:t>
+      </w:r>
+      <w:proofErr w:type="spellEnd"/>
+      <w:r>
+        <w:t xml:space="preserve"> e </w:t>
+      </w:r>
+      <w:proofErr w:type="spellStart"/>
+      <w:r>
+        <w:t>Backend</w:t>
+      </w:r>
+      <w:proofErr w:type="spellEnd"/>
+      <w:r>
+        <w:t>.</w:t>
+      </w:r>
+    </w:p>
+    <w:p>
+      <w:pPr>
+        <w:numPr>
+          <w:ilvl w:val="0"/>
+          <w:numId w:val="10"/>
+        </w:numPr>
+      </w:pPr>
+      <w:r>
+        <w:rPr>
+          <w:rFonts w:ascii="Segoe UI Emoji" w:hAnsi="Segoe UI Emoji" w:cs="Segoe UI Emoji"/>
+        </w:rPr>
+        <w:t>⚡</w:t>
+      </w:r>
+      <w:r>
+        <w:t xml:space="preserve"> Verifique todos os fluxos onde o dado impacta (cadastro, edição, visualização, listagem, impressão, </w:t>
+      </w:r>
+      <w:proofErr w:type="spellStart"/>
+      <w:r>
+        <w:t>etc</w:t>
+      </w:r>
+      <w:proofErr w:type="spellEnd"/>
+      <w:r>
+        <w:t>).</w:t>
+      </w:r>
+    </w:p>
+    <w:p>
+      <w:pPr>
+        <w:numPr>
+          <w:ilvl w:val="0"/>
+          <w:numId w:val="10"/>
+        </w:numPr>
+      </w:pPr>
+      <w:r>
+        <w:rPr>
+          <w:rFonts w:ascii="Segoe UI Emoji" w:hAnsi="Segoe UI Emoji" w:cs="Segoe UI Emoji"/>
+        </w:rPr>
+        <w:t>⚡</w:t>
+      </w:r>
+      <w:r>
+        <w:t xml:space="preserve"> Atente-se para não comprometer processos já existentes em perfeito funcionamento.</w:t>
+      </w:r>
+    </w:p>
+    <w:p>
+      <w:pPr>
+        <w:numPr>
+          <w:ilvl w:val="0"/>
+          <w:numId w:val="10"/>
+        </w:numPr>
+      </w:pPr>
+      <w:r>
+        <w:rPr>
+          <w:rFonts w:ascii="Segoe UI Emoji" w:hAnsi="Segoe UI Emoji" w:cs="Segoe UI Emoji"/>
+        </w:rPr>
+        <w:t>⚡</w:t>
+      </w:r>
+      <w:r>
+        <w:t xml:space="preserve"> Compare </w:t>
+      </w:r>
+      <w:r>
+        <w:rPr>
+          <w:b/>
+          <w:bCs/>
+        </w:rPr>
+        <w:t>nomes de campos</w:t>
+      </w:r>
+      <w:r>
+        <w:t xml:space="preserve">, </w:t>
+      </w:r>
+      <w:r>
+        <w:rPr>
+          <w:b/>
+          <w:bCs/>
+        </w:rPr>
+        <w:t>variáveis</w:t>
+      </w:r>
+      <w:r>
+        <w:t xml:space="preserve">, </w:t>
+      </w:r>
+      <w:r>
+        <w:rPr>
+          <w:b/>
+          <w:bCs/>
+        </w:rPr>
+        <w:t>rotas de API</w:t>
+      </w:r>
+      <w:r>
+        <w:t xml:space="preserve">, </w:t>
+      </w:r>
+      <w:r>
+        <w:rPr>
+          <w:b/>
+          <w:bCs/>
+        </w:rPr>
+        <w:t>modelos de banco de dados</w:t>
+      </w:r>
+      <w:r>
+        <w:t xml:space="preserve"> e </w:t>
+      </w:r>
+      <w:r>
+        <w:rPr>
+          <w:b/>
+          <w:bCs/>
+        </w:rPr>
+        <w:t>tipos de inputs</w:t>
+      </w:r>
+      <w:r>
+        <w:t xml:space="preserve"> para evitar qualquer inconsistência.</w:t>
+      </w:r>
+    </w:p>
+    <w:p>
+      <w:pPr>
+        <w:numPr>
+          <w:ilvl w:val="0"/>
+          <w:numId w:val="10"/>
+        </w:numPr>
+      </w:pPr>
+      <w:r>
+        <w:rPr>
+          <w:rFonts w:ascii="Segoe UI Emoji" w:hAnsi="Segoe UI Emoji" w:cs="Segoe UI Emoji"/>
+        </w:rPr>
+        <w:t>⚡</w:t>
+      </w:r>
+      <w:r>
+        <w:t xml:space="preserve"> Garanta que o comportamento novo seja replicado </w:t>
+      </w:r>
+      <w:r>
+        <w:rPr>
+          <w:b/>
+          <w:bCs/>
+        </w:rPr>
+        <w:t>tanto no Cadastro quanto na Edição</w:t>
+      </w:r>
+      <w:r>
+        <w:t xml:space="preserve"> dos registros, se aplicável.</w:t>
+      </w:r>
+    </w:p>
+    <w:p>
+      <w:pPr>
+        <w:numPr>
+          <w:ilvl w:val="0"/>
+          <w:numId w:val="10"/>
+        </w:numPr>
+      </w:pPr>
+      <w:r>
+        <w:rPr>
+          <w:rFonts w:ascii="Segoe UI Emoji" w:hAnsi="Segoe UI Emoji" w:cs="Segoe UI Emoji"/>
+        </w:rPr>
+        <w:t>⚡</w:t>
+      </w:r>
+      <w:r>
+        <w:t xml:space="preserve"> Se um campo for preenchido automaticamente no cadastro, o mesmo comportamento deve ser mantido no formulário de edição.</w:t>
+      </w:r>
+    </w:p>
+    <w:p>
+      <w:pPr>
+        <w:numPr>
+          <w:ilvl w:val="0"/>
+          <w:numId w:val="10"/>
+        </w:numPr>
+      </w:pPr>
+      <w:r>
+        <w:rPr>
+          <w:rFonts w:ascii="Segoe UI Emoji" w:hAnsi="Segoe UI Emoji" w:cs="Segoe UI Emoji"/>
+        </w:rPr>
+        <w:t>⚡</w:t>
+      </w:r>
+      <w:r>
+        <w:t xml:space="preserve"> Se necessário alterar o tipo de campo (por exemplo, mudar de input texto para um </w:t>
+      </w:r>
+      <w:proofErr w:type="spellStart"/>
+      <w:r>
+        <w:t>select</w:t>
+      </w:r>
+      <w:proofErr w:type="spellEnd"/>
+      <w:r>
+        <w:t>), ajuste de forma padronizada nos dois momentos (cadastro + edição).</w:t>
+      </w:r>
+    </w:p>
+    <w:p>
+      <w:pPr>
+        <w:numPr>
+          <w:ilvl w:val="0"/>
+          <w:numId w:val="10"/>
+        </w:numPr>
+      </w:pPr>
+      <w:r>
+        <w:rPr>
+          <w:rFonts w:ascii="Segoe UI Emoji" w:hAnsi="Segoe UI Emoji" w:cs="Segoe UI Emoji"/>
+        </w:rPr>
+        <w:lastRenderedPageBreak/>
+        <w:t>⚡</w:t>
+      </w:r>
+      <w:r>
+        <w:t xml:space="preserve"> Verifique se o comportamento visual também permanece consistente (</w:t>
+      </w:r>
+      <w:proofErr w:type="spellStart"/>
+      <w:r>
+        <w:t>readonly</w:t>
+      </w:r>
+      <w:proofErr w:type="spellEnd"/>
+      <w:r>
+        <w:t xml:space="preserve">, preenchimento automático, validação de campos obrigatórios, </w:t>
+      </w:r>
+      <w:proofErr w:type="spellStart"/>
+      <w:r>
+        <w:t>etc</w:t>
+      </w:r>
+      <w:proofErr w:type="spellEnd"/>
+      <w:r>
+        <w:t>).</w:t>
+      </w:r>
+    </w:p>
+    <w:p>
+      <w:pPr>
+        <w:numPr>
+          <w:ilvl w:val="0"/>
+          <w:numId w:val="10"/>
+        </w:numPr>
+      </w:pPr>
+      <w:r>
+        <w:rPr>
+          <w:rFonts w:ascii="Segoe UI Emoji" w:hAnsi="Segoe UI Emoji" w:cs="Segoe UI Emoji"/>
+        </w:rPr>
+        <w:t>⚡</w:t>
+      </w:r>
+      <w:r>
+        <w:t xml:space="preserve"> Evite qualquer mudança que permita o usuário modificar informações que deveriam ser automáticas ou restritas.</w:t>
+      </w:r>
+    </w:p>
+    <w:p>
+      <w:pPr>
+        <w:numPr>
+          <w:ilvl w:val="0"/>
+          <w:numId w:val="10"/>
+        </w:numPr>
+      </w:pPr>
+      <w:r>
+        <w:rPr>
+          <w:rFonts w:ascii="Segoe UI Emoji" w:hAnsi="Segoe UI Emoji" w:cs="Segoe UI Emoji"/>
+        </w:rPr>
+        <w:t>⚡</w:t>
+      </w:r>
+      <w:r>
+        <w:t xml:space="preserve"> Caso a alteração impacte </w:t>
+      </w:r>
+      <w:proofErr w:type="spellStart"/>
+      <w:r>
+        <w:t>endpoints</w:t>
+      </w:r>
+      <w:proofErr w:type="spellEnd"/>
+      <w:r>
+        <w:t xml:space="preserve"> do </w:t>
+      </w:r>
+      <w:proofErr w:type="spellStart"/>
+      <w:r>
+        <w:t>backend</w:t>
+      </w:r>
+      <w:proofErr w:type="spellEnd"/>
+      <w:r>
+        <w:t xml:space="preserve">, atualize-os e revise também o </w:t>
+      </w:r>
+      <w:proofErr w:type="spellStart"/>
+      <w:r>
+        <w:t>controller</w:t>
+      </w:r>
+      <w:proofErr w:type="spellEnd"/>
+      <w:r>
+        <w:t xml:space="preserve"> e o model, se necessário.</w:t>
+      </w:r>
+    </w:p>
+    <w:p>
+      <w:r>
+        <w:rPr>
+          <w:b/>
+          <w:bCs/>
+        </w:rPr>
+        <w:t>Formato de Entrega Esperado:</w:t>
+      </w:r>
+    </w:p>
+    <w:p>
+      <w:pPr>
+        <w:numPr>
+          <w:ilvl w:val="0"/>
+          <w:numId w:val="11"/>
+        </w:numPr>
+      </w:pPr>
+    </w:p>
+    <w:p>
+      <w:pPr>
+        <w:numPr>
+          <w:ilvl w:val="1"/>
+          <w:numId w:val="11"/>
+        </w:numPr>
+      </w:pPr>
+      <w:r>
+        <w:t>Descrição clara da alteração feita.</w:t>
+      </w:r>
+    </w:p>
+    <w:p>
+      <w:pPr>
+        <w:numPr>
+          <w:ilvl w:val="0"/>
+          <w:numId w:val="11"/>
+        </w:numPr>
+      </w:pPr>
+    </w:p>
+    <w:p>
+      <w:pPr>
+        <w:numPr>
+          <w:ilvl w:val="1"/>
+          <w:numId w:val="12"/>
+        </w:numPr>
+      </w:pPr>
+      <w:r>
+        <w:t>Listagem dos arquivos modificados.</w:t>
+      </w:r>
+    </w:p>
+    <w:p>
+      <w:pPr>
+        <w:numPr>
+          <w:ilvl w:val="0"/>
+          <w:numId w:val="11"/>
+        </w:numPr>
+      </w:pPr>
+    </w:p>
+    <w:p>
+      <w:pPr>
+        <w:numPr>
+          <w:ilvl w:val="1"/>
+          <w:numId w:val="13"/>
+        </w:numPr>
+      </w:pPr>
+      <w:r>
+        <w:t>Justificativa do porquê cada alteração foi necessária.</w:t>
+      </w:r>
+    </w:p>
+    <w:p>
+      <w:pPr>
+        <w:numPr>
+          <w:ilvl w:val="0"/>
+          <w:numId w:val="11"/>
+        </w:numPr>
+      </w:pPr>
+    </w:p>
+    <w:p>
+      <w:pPr>
+        <w:numPr>
+          <w:ilvl w:val="1"/>
+          <w:numId w:val="14"/>
+        </w:numPr>
+      </w:pPr>
+      <w:r>
+        <w:t>Cópia dos novos trechos de código aplicados.</w:t>
+      </w:r>
+    </w:p>
+    <w:p>
+      <w:pPr>
+        <w:numPr>
+          <w:ilvl w:val="0"/>
+          <w:numId w:val="11"/>
+        </w:numPr>
+      </w:pPr>
+    </w:p>
+    <w:p>
+      <w:pPr>
+        <w:numPr>
+          <w:ilvl w:val="1"/>
+          <w:numId w:val="15"/>
+        </w:numPr>
+      </w:pPr>
+      <w:r>
+        <w:t>Testes manuais simulados para garantir o funcionamento.</w:t>
+      </w:r>
+    </w:p>
+    <w:p/>
     <w:p/>
     <w:p/>
     <w:sectPr>
@@ -853,6 +1669,300 @@
     </w:lvl>
   </w:abstractNum>
   <w:abstractNum w:abstractNumId="1" w15:restartNumberingAfterBreak="0">
+    <w:nsid w:val="21864996"/>
+    <w:multiLevelType w:val="multilevel"/>
+    <w:tmpl w:val="A0E4D804"/>
+    <w:lvl w:ilvl="0">
+      <w:start w:val="1"/>
+      <w:numFmt w:val="bullet"/>
+      <w:lvlText w:val=""/>
+      <w:lvlJc w:val="left"/>
+      <w:pPr>
+        <w:tabs>
+          <w:tab w:val="num" w:pos="720"/>
+        </w:tabs>
+        <w:ind w:left="720" w:hanging="360"/>
+      </w:pPr>
+      <w:rPr>
+        <w:rFonts w:ascii="Symbol" w:hAnsi="Symbol" w:hint="default"/>
+        <w:sz w:val="20"/>
+      </w:rPr>
+    </w:lvl>
+    <w:lvl w:ilvl="1" w:tentative="1">
+      <w:start w:val="1"/>
+      <w:numFmt w:val="bullet"/>
+      <w:lvlText w:val="o"/>
+      <w:lvlJc w:val="left"/>
+      <w:pPr>
+        <w:tabs>
+          <w:tab w:val="num" w:pos="1440"/>
+        </w:tabs>
+        <w:ind w:left="1440" w:hanging="360"/>
+      </w:pPr>
+      <w:rPr>
+        <w:rFonts w:ascii="Courier New" w:hAnsi="Courier New" w:hint="default"/>
+        <w:sz w:val="20"/>
+      </w:rPr>
+    </w:lvl>
+    <w:lvl w:ilvl="2" w:tentative="1">
+      <w:start w:val="1"/>
+      <w:numFmt w:val="bullet"/>
+      <w:lvlText w:val=""/>
+      <w:lvlJc w:val="left"/>
+      <w:pPr>
+        <w:tabs>
+          <w:tab w:val="num" w:pos="2160"/>
+        </w:tabs>
+        <w:ind w:left="2160" w:hanging="360"/>
+      </w:pPr>
+      <w:rPr>
+        <w:rFonts w:ascii="Wingdings" w:hAnsi="Wingdings" w:hint="default"/>
+        <w:sz w:val="20"/>
+      </w:rPr>
+    </w:lvl>
+    <w:lvl w:ilvl="3" w:tentative="1">
+      <w:start w:val="1"/>
+      <w:numFmt w:val="bullet"/>
+      <w:lvlText w:val=""/>
+      <w:lvlJc w:val="left"/>
+      <w:pPr>
+        <w:tabs>
+          <w:tab w:val="num" w:pos="2880"/>
+        </w:tabs>
+        <w:ind w:left="2880" w:hanging="360"/>
+      </w:pPr>
+      <w:rPr>
+        <w:rFonts w:ascii="Wingdings" w:hAnsi="Wingdings" w:hint="default"/>
+        <w:sz w:val="20"/>
+      </w:rPr>
+    </w:lvl>
+    <w:lvl w:ilvl="4" w:tentative="1">
+      <w:start w:val="1"/>
+      <w:numFmt w:val="bullet"/>
+      <w:lvlText w:val=""/>
+      <w:lvlJc w:val="left"/>
+      <w:pPr>
+        <w:tabs>
+          <w:tab w:val="num" w:pos="3600"/>
+        </w:tabs>
+        <w:ind w:left="3600" w:hanging="360"/>
+      </w:pPr>
+      <w:rPr>
+        <w:rFonts w:ascii="Wingdings" w:hAnsi="Wingdings" w:hint="default"/>
+        <w:sz w:val="20"/>
+      </w:rPr>
+    </w:lvl>
+    <w:lvl w:ilvl="5" w:tentative="1">
+      <w:start w:val="1"/>
+      <w:numFmt w:val="bullet"/>
+      <w:lvlText w:val=""/>
+      <w:lvlJc w:val="left"/>
+      <w:pPr>
+        <w:tabs>
+          <w:tab w:val="num" w:pos="4320"/>
+        </w:tabs>
+        <w:ind w:left="4320" w:hanging="360"/>
+      </w:pPr>
+      <w:rPr>
+        <w:rFonts w:ascii="Wingdings" w:hAnsi="Wingdings" w:hint="default"/>
+        <w:sz w:val="20"/>
+      </w:rPr>
+    </w:lvl>
+    <w:lvl w:ilvl="6" w:tentative="1">
+      <w:start w:val="1"/>
+      <w:numFmt w:val="bullet"/>
+      <w:lvlText w:val=""/>
+      <w:lvlJc w:val="left"/>
+      <w:pPr>
+        <w:tabs>
+          <w:tab w:val="num" w:pos="5040"/>
+        </w:tabs>
+        <w:ind w:left="5040" w:hanging="360"/>
+      </w:pPr>
+      <w:rPr>
+        <w:rFonts w:ascii="Wingdings" w:hAnsi="Wingdings" w:hint="default"/>
+        <w:sz w:val="20"/>
+      </w:rPr>
+    </w:lvl>
+    <w:lvl w:ilvl="7" w:tentative="1">
+      <w:start w:val="1"/>
+      <w:numFmt w:val="bullet"/>
+      <w:lvlText w:val=""/>
+      <w:lvlJc w:val="left"/>
+      <w:pPr>
+        <w:tabs>
+          <w:tab w:val="num" w:pos="5760"/>
+        </w:tabs>
+        <w:ind w:left="5760" w:hanging="360"/>
+      </w:pPr>
+      <w:rPr>
+        <w:rFonts w:ascii="Wingdings" w:hAnsi="Wingdings" w:hint="default"/>
+        <w:sz w:val="20"/>
+      </w:rPr>
+    </w:lvl>
+    <w:lvl w:ilvl="8" w:tentative="1">
+      <w:start w:val="1"/>
+      <w:numFmt w:val="bullet"/>
+      <w:lvlText w:val=""/>
+      <w:lvlJc w:val="left"/>
+      <w:pPr>
+        <w:tabs>
+          <w:tab w:val="num" w:pos="6480"/>
+        </w:tabs>
+        <w:ind w:left="6480" w:hanging="360"/>
+      </w:pPr>
+      <w:rPr>
+        <w:rFonts w:ascii="Wingdings" w:hAnsi="Wingdings" w:hint="default"/>
+        <w:sz w:val="20"/>
+      </w:rPr>
+    </w:lvl>
+  </w:abstractNum>
+  <w:abstractNum w:abstractNumId="2" w15:restartNumberingAfterBreak="0">
+    <w:nsid w:val="248D7E46"/>
+    <w:multiLevelType w:val="multilevel"/>
+    <w:tmpl w:val="18C81E7C"/>
+    <w:lvl w:ilvl="0">
+      <w:start w:val="1"/>
+      <w:numFmt w:val="bullet"/>
+      <w:lvlText w:val=""/>
+      <w:lvlJc w:val="left"/>
+      <w:pPr>
+        <w:tabs>
+          <w:tab w:val="num" w:pos="720"/>
+        </w:tabs>
+        <w:ind w:left="720" w:hanging="360"/>
+      </w:pPr>
+      <w:rPr>
+        <w:rFonts w:ascii="Symbol" w:hAnsi="Symbol" w:hint="default"/>
+        <w:sz w:val="20"/>
+      </w:rPr>
+    </w:lvl>
+    <w:lvl w:ilvl="1">
+      <w:start w:val="1"/>
+      <w:numFmt w:val="decimal"/>
+      <w:lvlText w:val="%2."/>
+      <w:lvlJc w:val="left"/>
+      <w:pPr>
+        <w:tabs>
+          <w:tab w:val="num" w:pos="1440"/>
+        </w:tabs>
+        <w:ind w:left="1440" w:hanging="360"/>
+      </w:pPr>
+    </w:lvl>
+    <w:lvl w:ilvl="2" w:tentative="1">
+      <w:start w:val="1"/>
+      <w:numFmt w:val="bullet"/>
+      <w:lvlText w:val=""/>
+      <w:lvlJc w:val="left"/>
+      <w:pPr>
+        <w:tabs>
+          <w:tab w:val="num" w:pos="2160"/>
+        </w:tabs>
+        <w:ind w:left="2160" w:hanging="360"/>
+      </w:pPr>
+      <w:rPr>
+        <w:rFonts w:ascii="Wingdings" w:hAnsi="Wingdings" w:hint="default"/>
+        <w:sz w:val="20"/>
+      </w:rPr>
+    </w:lvl>
+    <w:lvl w:ilvl="3" w:tentative="1">
+      <w:start w:val="1"/>
+      <w:numFmt w:val="bullet"/>
+      <w:lvlText w:val=""/>
+      <w:lvlJc w:val="left"/>
+      <w:pPr>
+        <w:tabs>
+          <w:tab w:val="num" w:pos="2880"/>
+        </w:tabs>
+        <w:ind w:left="2880" w:hanging="360"/>
+      </w:pPr>
+      <w:rPr>
+        <w:rFonts w:ascii="Wingdings" w:hAnsi="Wingdings" w:hint="default"/>
+        <w:sz w:val="20"/>
+      </w:rPr>
+    </w:lvl>
+    <w:lvl w:ilvl="4" w:tentative="1">
+      <w:start w:val="1"/>
+      <w:numFmt w:val="bullet"/>
+      <w:lvlText w:val=""/>
+      <w:lvlJc w:val="left"/>
+      <w:pPr>
+        <w:tabs>
+          <w:tab w:val="num" w:pos="3600"/>
+        </w:tabs>
+        <w:ind w:left="3600" w:hanging="360"/>
+      </w:pPr>
+      <w:rPr>
+        <w:rFonts w:ascii="Wingdings" w:hAnsi="Wingdings" w:hint="default"/>
+        <w:sz w:val="20"/>
+      </w:rPr>
+    </w:lvl>
+    <w:lvl w:ilvl="5" w:tentative="1">
+      <w:start w:val="1"/>
+      <w:numFmt w:val="bullet"/>
+      <w:lvlText w:val=""/>
+      <w:lvlJc w:val="left"/>
+      <w:pPr>
+        <w:tabs>
+          <w:tab w:val="num" w:pos="4320"/>
+        </w:tabs>
+        <w:ind w:left="4320" w:hanging="360"/>
+      </w:pPr>
+      <w:rPr>
+        <w:rFonts w:ascii="Wingdings" w:hAnsi="Wingdings" w:hint="default"/>
+        <w:sz w:val="20"/>
+      </w:rPr>
+    </w:lvl>
+    <w:lvl w:ilvl="6" w:tentative="1">
+      <w:start w:val="1"/>
+      <w:numFmt w:val="bullet"/>
+      <w:lvlText w:val=""/>
+      <w:lvlJc w:val="left"/>
+      <w:pPr>
+        <w:tabs>
+          <w:tab w:val="num" w:pos="5040"/>
+        </w:tabs>
+        <w:ind w:left="5040" w:hanging="360"/>
+      </w:pPr>
+      <w:rPr>
+        <w:rFonts w:ascii="Wingdings" w:hAnsi="Wingdings" w:hint="default"/>
+        <w:sz w:val="20"/>
+      </w:rPr>
+    </w:lvl>
+    <w:lvl w:ilvl="7" w:tentative="1">
+      <w:start w:val="1"/>
+      <w:numFmt w:val="bullet"/>
+      <w:lvlText w:val=""/>
+      <w:lvlJc w:val="left"/>
+      <w:pPr>
+        <w:tabs>
+          <w:tab w:val="num" w:pos="5760"/>
+        </w:tabs>
+        <w:ind w:left="5760" w:hanging="360"/>
+      </w:pPr>
+      <w:rPr>
+        <w:rFonts w:ascii="Wingdings" w:hAnsi="Wingdings" w:hint="default"/>
+        <w:sz w:val="20"/>
+      </w:rPr>
+    </w:lvl>
+    <w:lvl w:ilvl="8" w:tentative="1">
+      <w:start w:val="1"/>
+      <w:numFmt w:val="bullet"/>
+      <w:lvlText w:val=""/>
+      <w:lvlJc w:val="left"/>
+      <w:pPr>
+        <w:tabs>
+          <w:tab w:val="num" w:pos="6480"/>
+        </w:tabs>
+        <w:ind w:left="6480" w:hanging="360"/>
+      </w:pPr>
+      <w:rPr>
+        <w:rFonts w:ascii="Wingdings" w:hAnsi="Wingdings" w:hint="default"/>
+        <w:sz w:val="20"/>
+      </w:rPr>
+    </w:lvl>
+  </w:abstractNum>
+  <w:abstractNum w:abstractNumId="3" w15:restartNumberingAfterBreak="0">
     <w:nsid w:val="259E507E"/>
     <w:multiLevelType w:val="multilevel"/>
     <w:tmpl w:val="82F2083A"/>
@@ -1001,7 +2111,7 @@
       </w:rPr>
     </w:lvl>
   </w:abstractNum>
-  <w:abstractNum w:abstractNumId="2" w15:restartNumberingAfterBreak="0">
+  <w:abstractNum w:abstractNumId="4" w15:restartNumberingAfterBreak="0">
     <w:nsid w:val="2B68756E"/>
     <w:multiLevelType w:val="multilevel"/>
     <w:tmpl w:val="A1B8B71E"/>
@@ -1150,7 +2260,7 @@
       </w:rPr>
     </w:lvl>
   </w:abstractNum>
-  <w:abstractNum w:abstractNumId="3" w15:restartNumberingAfterBreak="0">
+  <w:abstractNum w:abstractNumId="5" w15:restartNumberingAfterBreak="0">
     <w:nsid w:val="37BA2BF7"/>
     <w:multiLevelType w:val="multilevel"/>
     <w:tmpl w:val="B9BAB76A"/>
@@ -1299,7 +2409,7 @@
       </w:rPr>
     </w:lvl>
   </w:abstractNum>
-  <w:abstractNum w:abstractNumId="4" w15:restartNumberingAfterBreak="0">
+  <w:abstractNum w:abstractNumId="6" w15:restartNumberingAfterBreak="0">
     <w:nsid w:val="40B105FD"/>
     <w:multiLevelType w:val="multilevel"/>
     <w:tmpl w:val="F99C926A"/>
@@ -1448,7 +2558,7 @@
       </w:rPr>
     </w:lvl>
   </w:abstractNum>
-  <w:abstractNum w:abstractNumId="5" w15:restartNumberingAfterBreak="0">
+  <w:abstractNum w:abstractNumId="7" w15:restartNumberingAfterBreak="0">
     <w:nsid w:val="571C2560"/>
     <w:multiLevelType w:val="multilevel"/>
     <w:tmpl w:val="F6A47BF2"/>
@@ -1561,7 +2671,7 @@
       </w:pPr>
     </w:lvl>
   </w:abstractNum>
-  <w:abstractNum w:abstractNumId="6" w15:restartNumberingAfterBreak="0">
+  <w:abstractNum w:abstractNumId="8" w15:restartNumberingAfterBreak="0">
     <w:nsid w:val="5F883D83"/>
     <w:multiLevelType w:val="multilevel"/>
     <w:tmpl w:val="1A5CA518"/>
@@ -1710,7 +2820,7 @@
       </w:rPr>
     </w:lvl>
   </w:abstractNum>
-  <w:abstractNum w:abstractNumId="7" w15:restartNumberingAfterBreak="0">
+  <w:abstractNum w:abstractNumId="9" w15:restartNumberingAfterBreak="0">
     <w:nsid w:val="68E44C6C"/>
     <w:multiLevelType w:val="multilevel"/>
     <w:tmpl w:val="41E43C46"/>
@@ -1859,7 +2969,7 @@
       </w:rPr>
     </w:lvl>
   </w:abstractNum>
-  <w:abstractNum w:abstractNumId="8" w15:restartNumberingAfterBreak="0">
+  <w:abstractNum w:abstractNumId="10" w15:restartNumberingAfterBreak="0">
     <w:nsid w:val="6B8B7424"/>
     <w:multiLevelType w:val="multilevel"/>
     <w:tmpl w:val="C03095B8"/>
@@ -2009,31 +3119,61 @@
     </w:lvl>
   </w:abstractNum>
   <w:num w:numId="1" w16cid:durableId="155807976">
-    <w:abstractNumId w:val="1"/>
+    <w:abstractNumId w:val="3"/>
   </w:num>
   <w:num w:numId="2" w16cid:durableId="1154298343">
-    <w:abstractNumId w:val="5"/>
+    <w:abstractNumId w:val="7"/>
   </w:num>
   <w:num w:numId="3" w16cid:durableId="986592089">
-    <w:abstractNumId w:val="2"/>
+    <w:abstractNumId w:val="4"/>
   </w:num>
   <w:num w:numId="4" w16cid:durableId="1440179094">
     <w:abstractNumId w:val="0"/>
   </w:num>
   <w:num w:numId="5" w16cid:durableId="461114870">
+    <w:abstractNumId w:val="8"/>
+  </w:num>
+  <w:num w:numId="6" w16cid:durableId="2072802484">
+    <w:abstractNumId w:val="5"/>
+  </w:num>
+  <w:num w:numId="7" w16cid:durableId="1271666550">
+    <w:abstractNumId w:val="9"/>
+  </w:num>
+  <w:num w:numId="8" w16cid:durableId="876968950">
     <w:abstractNumId w:val="6"/>
   </w:num>
-  <w:num w:numId="6" w16cid:durableId="2072802484">
-    <w:abstractNumId w:val="3"/>
+  <w:num w:numId="9" w16cid:durableId="703333596">
+    <w:abstractNumId w:val="10"/>
   </w:num>
-  <w:num w:numId="7" w16cid:durableId="1271666550">
-    <w:abstractNumId w:val="7"/>
+  <w:num w:numId="10" w16cid:durableId="1658420289">
+    <w:abstractNumId w:val="1"/>
   </w:num>
-  <w:num w:numId="8" w16cid:durableId="876968950">
-    <w:abstractNumId w:val="4"/>
+  <w:num w:numId="11" w16cid:durableId="2040622579">
+    <w:abstractNumId w:val="2"/>
   </w:num>
-  <w:num w:numId="9" w16cid:durableId="703333596">
-    <w:abstractNumId w:val="8"/>
+  <w:num w:numId="12" w16cid:durableId="1279995170">
+    <w:abstractNumId w:val="2"/>
+    <w:lvlOverride w:ilvl="1">
+      <w:startOverride w:val="2"/>
+    </w:lvlOverride>
+  </w:num>
+  <w:num w:numId="13" w16cid:durableId="983005100">
+    <w:abstractNumId w:val="2"/>
+    <w:lvlOverride w:ilvl="1">
+      <w:startOverride w:val="3"/>
+    </w:lvlOverride>
+  </w:num>
+  <w:num w:numId="14" w16cid:durableId="1576432238">
+    <w:abstractNumId w:val="2"/>
+    <w:lvlOverride w:ilvl="1">
+      <w:startOverride w:val="4"/>
+    </w:lvlOverride>
+  </w:num>
+  <w:num w:numId="15" w16cid:durableId="2068188703">
+    <w:abstractNumId w:val="2"/>
+    <w:lvlOverride w:ilvl="1">
+      <w:startOverride w:val="5"/>
+    </w:lvlOverride>
   </w:num>
 </w:numbering>
 </file>
@@ -2641,7 +3781,6 @@
   <w:style w:type="character" w:default="1" w:styleId="Fontepargpadro">
     <w:name w:val="Default Paragraph Font"/>
     <w:uiPriority w:val="1"/>
-    <w:semiHidden/>
     <w:unhideWhenUsed/>
   </w:style>
   <w:style w:type="table" w:default="1" w:styleId="Tabelanormal">

</xml_diff>